<commit_message>
avance en dispositivos de audio
</commit_message>
<xml_diff>
--- a/TrabajoPerifericosSergio.docx
+++ b/TrabajoPerifericosSergio.docx
@@ -13,10 +13,12 @@
       </w:r>
     </w:p>
     <w:p>
+      <w:proofErr w:type="spellStart"/>
       <w:r>
         <w:lastRenderedPageBreak/>
         <w:t>Indice</w:t>
       </w:r>
+      <w:proofErr w:type="spellEnd"/>
     </w:p>
     <w:p>
       <w:r>
@@ -45,7 +47,10 @@
         <w:t xml:space="preserve">Estos periféricos tienen la capacidad </w:t>
       </w:r>
       <w:r>
-        <w:t>de procesar señales de audio.</w:t>
+        <w:t>de procesar señales de audio</w:t>
+      </w:r>
+      <w:r>
+        <w:t xml:space="preserve"> ya sea capturando el sonido o reproduciéndolo. </w:t>
       </w:r>
     </w:p>
     <w:p>
@@ -57,6 +62,92 @@
       </w:r>
     </w:p>
     <w:p>
+      <w:r>
+        <w:t>En 1857, Édouard-</w:t>
+      </w:r>
+      <w:proofErr w:type="spellStart"/>
+      <w:r>
+        <w:t>Léon</w:t>
+      </w:r>
+      <w:proofErr w:type="spellEnd"/>
+      <w:r>
+        <w:t xml:space="preserve"> Scott de </w:t>
+      </w:r>
+      <w:proofErr w:type="spellStart"/>
+      <w:r>
+        <w:t>Martinville</w:t>
+      </w:r>
+      <w:proofErr w:type="spellEnd"/>
+      <w:r>
+        <w:t xml:space="preserve"> inventó el </w:t>
+      </w:r>
+      <w:proofErr w:type="spellStart"/>
+      <w:r>
+        <w:t>fonoautógrafo</w:t>
+      </w:r>
+      <w:proofErr w:type="spellEnd"/>
+      <w:r>
+        <w:t>, el primer dispositivo capaz de registrar ondas sonoras sin posibilidad de reproducción.</w:t>
+      </w:r>
+    </w:p>
+    <w:p>
+      <w:r>
+        <w:t>En 1877 Thomas Edison desarrolla el fonógrafo permitiendo tanto la grabación como la reproducción del sonido, gracias al uso de cilindros de cera.</w:t>
+      </w:r>
+    </w:p>
+    <w:p>
+      <w:r>
+        <w:t>En 1887 se implementa e gramófono el cual utiliza discos planos en vez de los cilindros de cera.</w:t>
+      </w:r>
+    </w:p>
+    <w:p>
+      <w:r>
+        <w:t>En 1925 se implementa la grabación eléctrica mejorando la calidad del audio.</w:t>
+      </w:r>
+    </w:p>
+    <w:p>
+      <w:r>
+        <w:t>Posterior, entre 1940 y 1950 se implementa la cinta magnética convirtiéndose en un estándar.</w:t>
+      </w:r>
+    </w:p>
+    <w:p>
+      <w:r>
+        <w:t>En 1963 se lanza el caset comparto</w:t>
+      </w:r>
+      <w:r>
+        <w:t xml:space="preserve"> de mano de la empresa Philips</w:t>
+      </w:r>
+      <w:r>
+        <w:t>.</w:t>
+      </w:r>
+    </w:p>
+    <w:p>
+      <w:r>
+        <w:t>En 1982 hace aparición</w:t>
+      </w:r>
+      <w:r>
+        <w:t xml:space="preserve"> el CD.</w:t>
+      </w:r>
+    </w:p>
+    <w:p>
+      <w:r>
+        <w:t>En 1990 aparecen los primeros reproductores MP3.</w:t>
+      </w:r>
+    </w:p>
+    <w:p>
+      <w:r>
+        <w:t xml:space="preserve">A partir del 2010 se comienza a popularizar el </w:t>
+      </w:r>
+      <w:proofErr w:type="spellStart"/>
+      <w:r>
+        <w:t>streaming</w:t>
+      </w:r>
+      <w:proofErr w:type="spellEnd"/>
+      <w:r>
+        <w:t>.</w:t>
+      </w:r>
+    </w:p>
+    <w:p>
       <w:pPr>
         <w:pStyle w:val="Ttulo2"/>
       </w:pPr>
@@ -73,11 +164,29 @@
       </w:r>
     </w:p>
     <w:p>
+      <w:r>
+        <w:t>Los periféricos de audio se dividen en dispositivos de entrada, dispositivos de salida, combinados e interfaces de audio</w:t>
+      </w:r>
+    </w:p>
+    <w:p>
       <w:pPr>
         <w:pStyle w:val="Ttulo2"/>
       </w:pPr>
       <w:r>
         <w:t>CONECTORES DEL PERIFÉRICO</w:t>
+      </w:r>
+    </w:p>
+    <w:p>
+      <w:r>
+        <w:t xml:space="preserve">Algunas de las conexiones de audio más utilizadas son el Jack de 3.5 </w:t>
+      </w:r>
+      <w:proofErr w:type="spellStart"/>
+      <w:r>
+        <w:t>mmm</w:t>
+      </w:r>
+      <w:proofErr w:type="spellEnd"/>
+      <w:r>
+        <w:t>, XLR, RCA, USB, HDMI…</w:t>
       </w:r>
     </w:p>
     <w:p>
@@ -165,7 +274,15 @@
         <w:t xml:space="preserve">La webcam nace en 1991 en el departamento de Ciencias de la Computación de la universidad de Cambridge, Inglaterra. El nacimiento de esta surgió del ingenio de los investigadores que buscaban una forma de evitar hacer viajes hacia la cafetera para que al final esta se encontrase vacía, para ello instalaron una cámara apuntando hacia la cafetera y conectándola a sus ordenadores, de esta forma podían comprobar su estado sin tener que ir directamente. Este sistema </w:t>
       </w:r>
       <w:r>
-        <w:t>se esparció internamente pero no fue hasta 1993 con el nacimiento de Wold Wide Web donde la cámara estuvo retransmitiendo hasta que se desconectó en 2001.</w:t>
+        <w:t xml:space="preserve">se esparció internamente pero no fue hasta 1993 con el nacimiento de </w:t>
+      </w:r>
+      <w:proofErr w:type="spellStart"/>
+      <w:r>
+        <w:t>Wold</w:t>
+      </w:r>
+      <w:proofErr w:type="spellEnd"/>
+      <w:r>
+        <w:t xml:space="preserve"> Wide Web donde la cámara estuvo retransmitiendo hasta que se desconectó en 2001.</w:t>
       </w:r>
     </w:p>
     <w:p>
@@ -338,8 +455,13 @@
         </w:numPr>
       </w:pPr>
       <w:r>
-        <w:t>Webcams integradas: Están incorporadas en monitores, laptops y tablets</w:t>
-      </w:r>
+        <w:t xml:space="preserve">Webcams integradas: Están incorporadas en monitores, laptops y </w:t>
+      </w:r>
+      <w:proofErr w:type="spellStart"/>
+      <w:r>
+        <w:t>tablets</w:t>
+      </w:r>
+      <w:proofErr w:type="spellEnd"/>
     </w:p>
     <w:p>
       <w:pPr>
@@ -460,7 +582,15 @@
     </w:p>
     <w:p>
       <w:r>
-        <w:t xml:space="preserve">Los dispositivos biométricos permiten la autentificación mediante el uso de características físicas o comportamiento, esto gracias que a que estas características so únicas en cada persona. Estos dispositivos contienen un software capaz de procesar la información biométrica. </w:t>
+        <w:t xml:space="preserve">Los dispositivos biométricos permiten la autentificación mediante el uso de características físicas o comportamiento, esto gracias que a que estas características </w:t>
+      </w:r>
+      <w:proofErr w:type="spellStart"/>
+      <w:r>
+        <w:t>so</w:t>
+      </w:r>
+      <w:proofErr w:type="spellEnd"/>
+      <w:r>
+        <w:t xml:space="preserve"> únicas en cada persona. Estos dispositivos contienen un software capaz de procesar la información biométrica. </w:t>
       </w:r>
       <w:r>
         <w:t xml:space="preserve">Su funcionamiento consiste en el almacenamiento de un rasgo como por ejemplo la huella dactilar, el patrón del iris… Una vez almacenados cada vez que se requiera de identificar la identidad se volverán a tomar los datos y se compararán con los que ya estaban almacenados. </w:t>
@@ -478,9 +608,11 @@
       <w:r>
         <w:t xml:space="preserve"> Los inicios de la biometría remontan al siglo XIX donde Alphonse Bertillon diseño un sistema de medidas (</w:t>
       </w:r>
+      <w:proofErr w:type="spellStart"/>
       <w:r>
         <w:t>bertillonaje</w:t>
       </w:r>
+      <w:proofErr w:type="spellEnd"/>
       <w:r>
         <w:t>) para identificar delincuentes, pero no fue hasta finales del siglo que se popularizo el uso de huellas digitales como método de identificación</w:t>
       </w:r>
@@ -659,6 +791,11 @@
       </w:r>
     </w:p>
     <w:p>
+      <w:pPr>
+        <w:rPr>
+          <w:rStyle w:val="Hipervnculo"/>
+        </w:rPr>
+      </w:pPr>
       <w:hyperlink r:id="rId6" w:history="1">
         <w:r>
           <w:rPr>
@@ -689,12 +826,43 @@
       </w:hyperlink>
     </w:p>
     <w:p>
+      <w:hyperlink r:id="rId7" w:history="1">
+        <w:r>
+          <w:rPr>
+            <w:rStyle w:val="Hipervnculo"/>
+          </w:rPr>
+          <w:t>https://espacio.fundaciontelefonica.com/evento/un-dos-tres-grabando/</w:t>
+        </w:r>
+      </w:hyperlink>
+    </w:p>
+    <w:p>
+      <w:hyperlink r:id="rId8" w:history="1">
+        <w:r>
+          <w:rPr>
+            <w:rStyle w:val="Hipervnculo"/>
+          </w:rPr>
+          <w:t>https://www.iasa-web.org/tc05-es/2211-cintas-magneticas</w:t>
+        </w:r>
+      </w:hyperlink>
+    </w:p>
+    <w:p>
+      <w:hyperlink r:id="rId9" w:history="1">
+        <w:r>
+          <w:rPr>
+            <w:rStyle w:val="Hipervnculo"/>
+          </w:rPr>
+          <w:t>https://hardzone.es/tutoriales/componentes/tipo-conexiones-audio/</w:t>
+        </w:r>
+      </w:hyperlink>
+    </w:p>
+    <w:p/>
+    <w:p>
       <w:r>
         <w:t>webcam</w:t>
       </w:r>
     </w:p>
     <w:p>
-      <w:hyperlink r:id="rId7" w:history="1">
+      <w:hyperlink r:id="rId10" w:history="1">
         <w:r>
           <w:rPr>
             <w:rStyle w:val="Hipervnculo"/>
@@ -704,7 +872,7 @@
       </w:hyperlink>
     </w:p>
     <w:p>
-      <w:hyperlink r:id="rId8" w:history="1">
+      <w:hyperlink r:id="rId11" w:history="1">
         <w:r>
           <w:rPr>
             <w:rStyle w:val="Hipervnculo"/>
@@ -719,7 +887,7 @@
           <w:rStyle w:val="Hipervnculo"/>
         </w:rPr>
       </w:pPr>
-      <w:hyperlink r:id="rId9" w:history="1">
+      <w:hyperlink r:id="rId12" w:history="1">
         <w:r>
           <w:rPr>
             <w:rStyle w:val="Hipervnculo"/>
@@ -729,7 +897,7 @@
       </w:hyperlink>
     </w:p>
     <w:p>
-      <w:hyperlink r:id="rId10" w:history="1">
+      <w:hyperlink r:id="rId13" w:history="1">
         <w:r>
           <w:rPr>
             <w:rStyle w:val="Hipervnculo"/>
@@ -749,29 +917,17 @@
           <w:rStyle w:val="Hipervnculo"/>
         </w:rPr>
       </w:pPr>
-      <w:hyperlink r:id="rId11" w:history="1">
+      <w:hyperlink r:id="rId14" w:history="1">
         <w:r>
           <w:rPr>
             <w:rStyle w:val="Hipervnculo"/>
           </w:rPr>
-          <w:t>Dispositivos biométricos 101</w:t>
-        </w:r>
-        <w:r>
-          <w:rPr>
-            <w:rStyle w:val="Hipervnculo"/>
-          </w:rPr>
-          <w:t>:</w:t>
-        </w:r>
-        <w:r>
-          <w:rPr>
-            <w:rStyle w:val="Hipervnculo"/>
-          </w:rPr>
-          <w:t xml:space="preserve"> definición y ejemplos</w:t>
+          <w:t>Dispositivos biométricos 101: definición y ejemplos</w:t>
         </w:r>
       </w:hyperlink>
     </w:p>
     <w:p>
-      <w:hyperlink r:id="rId12" w:history="1">
+      <w:hyperlink r:id="rId15" w:history="1">
         <w:r>
           <w:rPr>
             <w:rStyle w:val="Hipervnculo"/>
@@ -781,10 +937,16 @@
       </w:hyperlink>
     </w:p>
     <w:p>
-      <w:r>
-        <w:t>https://es.wikipedia.org/wiki/Sistema_de_reconocimiento_facial</w:t>
-      </w:r>
-    </w:p>
+      <w:hyperlink r:id="rId16" w:history="1">
+        <w:r>
+          <w:rPr>
+            <w:rStyle w:val="Hipervnculo"/>
+          </w:rPr>
+          <w:t>https://es.wikipedia.org/wiki/Sistema_de_reconocimiento_facial</w:t>
+        </w:r>
+      </w:hyperlink>
+    </w:p>
+    <w:p/>
     <w:sectPr>
       <w:pgSz w:w="11906" w:h="16838"/>
       <w:pgMar w:top="1417" w:right="1701" w:bottom="1417" w:left="1701" w:header="708" w:footer="708" w:gutter="0"/>
@@ -1848,7 +2010,6 @@
   <w:style w:type="character" w:default="1" w:styleId="Fuentedeprrafopredeter">
     <w:name w:val="Default Paragraph Font"/>
     <w:uiPriority w:val="1"/>
-    <w:semiHidden/>
     <w:unhideWhenUsed/>
   </w:style>
   <w:style w:type="table" w:default="1" w:styleId="Tablanormal">

</xml_diff>

<commit_message>
casi terminado, pendiente de correccion ortografica entre otros
</commit_message>
<xml_diff>
--- a/TrabajoPerifericosSergio.docx
+++ b/TrabajoPerifericosSergio.docx
@@ -3,26 +3,407 @@
 <w:document xmlns:wpc="http://schemas.microsoft.com/office/word/2010/wordprocessingCanvas" xmlns:cx="http://schemas.microsoft.com/office/drawing/2014/chartex" xmlns:cx1="http://schemas.microsoft.com/office/drawing/2015/9/8/chartex" xmlns:cx2="http://schemas.microsoft.com/office/drawing/2015/10/21/chartex" xmlns:cx3="http://schemas.microsoft.com/office/drawing/2016/5/9/chartex" xmlns:cx4="http://schemas.microsoft.com/office/drawing/2016/5/10/chartex" xmlns:cx5="http://schemas.microsoft.com/office/drawing/2016/5/11/chartex" xmlns:cx6="http://schemas.microsoft.com/office/drawing/2016/5/12/chartex" xmlns:cx7="http://schemas.microsoft.com/office/drawing/2016/5/13/chartex" xmlns:cx8="http://schemas.microsoft.com/office/drawing/2016/5/14/chartex" xmlns:mc="http://schemas.openxmlformats.org/markup-compatibility/2006" xmlns:aink="http://schemas.microsoft.com/office/drawing/2016/ink" xmlns:am3d="http://schemas.microsoft.com/office/drawing/2017/model3d" xmlns:o="urn:schemas-microsoft-com:office:office" xmlns:oel="http://schemas.microsoft.com/office/2019/extlst" xmlns:r="http://schemas.openxmlformats.org/officeDocument/2006/relationships" xmlns:m="http://schemas.openxmlformats.org/officeDocument/2006/math" xmlns:v="urn:schemas-microsoft-com:vml" xmlns:wp14="http://schemas.microsoft.com/office/word/2010/wordprocessingDrawing" xmlns:wp="http://schemas.openxmlformats.org/drawingml/2006/wordprocessingDrawing" xmlns:w10="urn:schemas-microsoft-com:office:word" xmlns:w="http://schemas.openxmlformats.org/wordprocessingml/2006/main" xmlns:w14="http://schemas.microsoft.com/office/word/2010/wordml" xmlns:w15="http://schemas.microsoft.com/office/word/2012/wordml" xmlns:w16cex="http://schemas.microsoft.com/office/word/2018/wordml/cex" xmlns:w16cid="http://schemas.microsoft.com/office/word/2016/wordml/cid" xmlns:w16="http://schemas.microsoft.com/office/word/2018/wordml" xmlns:w16du="http://schemas.microsoft.com/office/word/2023/wordml/word16du" xmlns:w16sdtdh="http://schemas.microsoft.com/office/word/2020/wordml/sdtdatahash" xmlns:w16se="http://schemas.microsoft.com/office/word/2015/wordml/symex" xmlns:wpg="http://schemas.microsoft.com/office/word/2010/wordprocessingGroup" xmlns:wpi="http://schemas.microsoft.com/office/word/2010/wordprocessingInk" xmlns:wne="http://schemas.microsoft.com/office/word/2006/wordml" xmlns:wps="http://schemas.microsoft.com/office/word/2010/wordprocessingShape" mc:Ignorable="w14 w15 w16se w16cid w16 w16cex w16sdtdh w16du wp14">
   <w:body>
     <w:p>
-      <w:r>
-        <w:t>Trabajo de Periféricos</w:t>
-      </w:r>
-    </w:p>
-    <w:p>
-      <w:r>
-        <w:br w:type="page"/>
-      </w:r>
-    </w:p>
-    <w:p>
+      <w:pPr>
+        <w:pStyle w:val="Sinespaciado"/>
+        <w:rPr>
+          <w:sz w:val="2"/>
+        </w:rPr>
+      </w:pPr>
+    </w:p>
+    <w:p>
+      <w:pPr>
+        <w:pStyle w:val="Ttulo1"/>
+        <w:rPr>
+          <w:sz w:val="56"/>
+          <w:szCs w:val="48"/>
+        </w:rPr>
+      </w:pPr>
+      <w:r>
+        <w:rPr>
+          <w:sz w:val="56"/>
+          <w:szCs w:val="48"/>
+        </w:rPr>
+        <w:t>Trabajo de Periférico</w:t>
+      </w:r>
+      <w:r>
+        <w:rPr>
+          <w:sz w:val="56"/>
+          <w:szCs w:val="48"/>
+        </w:rPr>
+        <w:t>s</w:t>
+      </w:r>
+    </w:p>
+    <w:p>
+      <w:pPr>
+        <w:pStyle w:val="Ttulo1"/>
+      </w:pPr>
+      <w:r>
+        <w:t xml:space="preserve">Dispositivos audio/voz </w:t>
+      </w:r>
+    </w:p>
+    <w:p>
+      <w:pPr>
+        <w:pStyle w:val="Ttulo2"/>
+      </w:pPr>
+      <w:r>
+        <w:t xml:space="preserve">DESCRIPCIÓN DEL PERIFÉRICO </w:t>
+      </w:r>
+    </w:p>
+    <w:p>
+      <w:r>
+        <w:t xml:space="preserve">Estos periféricos </w:t>
+      </w:r>
+      <w:r>
+        <w:t xml:space="preserve">se encuentran en multitud de dispositivos permitiendo la comunicación, grabación de audio… Esto sucede gracias a la capacidad </w:t>
+      </w:r>
+      <w:r>
+        <w:t>de procesar señales de audio</w:t>
+      </w:r>
+      <w:r>
+        <w:t xml:space="preserve"> ya sea capturando el sonido o reproduciéndolo. </w:t>
+      </w:r>
+    </w:p>
+    <w:p>
+      <w:pPr>
+        <w:pStyle w:val="Ttulo2"/>
+      </w:pPr>
+      <w:r>
+        <w:t xml:space="preserve">HISTORIA </w:t>
+      </w:r>
+    </w:p>
+    <w:p>
+      <w:r>
+        <w:t>En 1857, Édouard-</w:t>
+      </w:r>
       <w:proofErr w:type="spellStart"/>
       <w:r>
+        <w:t>Léon</w:t>
+      </w:r>
+      <w:proofErr w:type="spellEnd"/>
+      <w:r>
+        <w:t xml:space="preserve"> Scott de </w:t>
+      </w:r>
+      <w:proofErr w:type="spellStart"/>
+      <w:r>
+        <w:t>Martinville</w:t>
+      </w:r>
+      <w:proofErr w:type="spellEnd"/>
+      <w:r>
+        <w:t xml:space="preserve"> inventó el </w:t>
+      </w:r>
+      <w:proofErr w:type="spellStart"/>
+      <w:r>
+        <w:t>fonoautógrafo</w:t>
+      </w:r>
+      <w:proofErr w:type="spellEnd"/>
+      <w:r>
+        <w:t>, el primer dispositivo capaz de registrar ondas sonoras sin posibilidad de reproducción.</w:t>
+      </w:r>
+    </w:p>
+    <w:p>
+      <w:r>
+        <w:t>En 1877 Thomas Edison desarrolla el fonógrafo permitiendo tanto la grabación como la reproducción del sonido, gracias al uso de cilindros de cera.</w:t>
+      </w:r>
+    </w:p>
+    <w:p>
+      <w:r>
+        <w:t xml:space="preserve">En 1887 se implementa </w:t>
+      </w:r>
+      <w:proofErr w:type="gramStart"/>
+      <w:r>
+        <w:t>e</w:t>
+      </w:r>
+      <w:proofErr w:type="gramEnd"/>
+      <w:r>
+        <w:t xml:space="preserve"> gramófono el cual utiliza discos planos en vez de los cilindros de cera.</w:t>
+      </w:r>
+    </w:p>
+    <w:p>
+      <w:r>
+        <w:t>En 1925 se implementa la grabación eléctrica mejorando la calidad del audio.</w:t>
+      </w:r>
+    </w:p>
+    <w:p>
+      <w:r>
+        <w:t>Posterior, entre 1940 y 1950 se implementa la cinta magnética convirtiéndose en un estándar.</w:t>
+      </w:r>
+    </w:p>
+    <w:p>
+      <w:r>
+        <w:t>En 1963 se lanza el caset comparto</w:t>
+      </w:r>
+      <w:r>
+        <w:t xml:space="preserve"> de mano de la empresa Philips</w:t>
+      </w:r>
+      <w:r>
+        <w:t>.</w:t>
+      </w:r>
+    </w:p>
+    <w:p>
+      <w:r>
+        <w:t>En 1982 hace aparición</w:t>
+      </w:r>
+      <w:r>
+        <w:t xml:space="preserve"> el CD.</w:t>
+      </w:r>
+    </w:p>
+    <w:p>
+      <w:r>
+        <w:t>En 1990 aparecen los primeros reproductores MP3.</w:t>
+      </w:r>
+    </w:p>
+    <w:p>
+      <w:r>
+        <w:t xml:space="preserve">A partir del 2010 se comienza a popularizar el </w:t>
+      </w:r>
+      <w:proofErr w:type="spellStart"/>
+      <w:r>
+        <w:t>streaming</w:t>
+      </w:r>
+      <w:proofErr w:type="spellEnd"/>
+      <w:r>
+        <w:t>.</w:t>
+      </w:r>
+    </w:p>
+    <w:p>
+      <w:pPr>
+        <w:pStyle w:val="Ttulo2"/>
+      </w:pPr>
+      <w:r>
+        <w:t>COMPONENTES</w:t>
+      </w:r>
+    </w:p>
+    <w:p>
+      <w:r>
+        <w:t>Los componentes tienden a variar en función del dispositivo y para que uso este destinado, algunos de los componentes que tienen en común son:</w:t>
+      </w:r>
+    </w:p>
+    <w:p>
+      <w:pPr>
+        <w:pStyle w:val="Prrafodelista"/>
+        <w:numPr>
+          <w:ilvl w:val="0"/>
+          <w:numId w:val="6"/>
+        </w:numPr>
+      </w:pPr>
+      <w:r>
+        <w:t>Transductores</w:t>
+      </w:r>
+    </w:p>
+    <w:p>
+      <w:pPr>
+        <w:pStyle w:val="Prrafodelista"/>
+        <w:numPr>
+          <w:ilvl w:val="0"/>
+          <w:numId w:val="6"/>
+        </w:numPr>
+      </w:pPr>
+      <w:r>
+        <w:t>Circuitos electrónicos</w:t>
+      </w:r>
+    </w:p>
+    <w:p>
+      <w:pPr>
+        <w:pStyle w:val="Prrafodelista"/>
+        <w:numPr>
+          <w:ilvl w:val="0"/>
+          <w:numId w:val="6"/>
+        </w:numPr>
+      </w:pPr>
+      <w:r>
+        <w:t>Cables y conectores</w:t>
+      </w:r>
+    </w:p>
+    <w:p>
+      <w:pPr>
+        <w:pStyle w:val="Prrafodelista"/>
+        <w:numPr>
+          <w:ilvl w:val="0"/>
+          <w:numId w:val="6"/>
+        </w:numPr>
+      </w:pPr>
+      <w:r>
+        <w:t>Chips DSP</w:t>
+      </w:r>
+    </w:p>
+    <w:p>
+      <w:pPr>
+        <w:pStyle w:val="Ttulo2"/>
+      </w:pPr>
+      <w:r>
+        <w:t xml:space="preserve"> TIPOS EXISTENTES DE ESTE PERIFÉRICO </w:t>
+      </w:r>
+    </w:p>
+    <w:p>
+      <w:r>
+        <w:t>Los periféricos de audio se dividen en dispositivos de entrada, dispositivos de salida, combinados e interfaces de audio</w:t>
+      </w:r>
+      <w:r>
+        <w:t>. Algunos ejemplos de estos serían los altavoces, auriculares, micrófonos…</w:t>
+      </w:r>
+    </w:p>
+    <w:p>
+      <w:pPr>
+        <w:pStyle w:val="Ttulo2"/>
+      </w:pPr>
+      <w:r>
+        <w:t>CONECTORES DEL PERIFÉRICO</w:t>
+      </w:r>
+    </w:p>
+    <w:p>
+      <w:r>
+        <w:t>Algunas de las conexiones de audio más utilizadas son el Jack de 3.5 mm, XLR, RCA, USB, HDMI…</w:t>
+      </w:r>
+    </w:p>
+    <w:p>
+      <w:pPr>
+        <w:pStyle w:val="Ttulo2"/>
+      </w:pPr>
+      <w:r>
         <w:lastRenderedPageBreak/>
-        <w:t>Indice</w:t>
+        <w:t xml:space="preserve"> CURIOSIDADES, NOVEDADES, ESTUDIOS QUE SE ESTAN REALIZANDO </w:t>
+      </w:r>
+    </w:p>
+    <w:p>
+      <w:r>
+        <w:t>Uno de los grandes avances en los dis</w:t>
+      </w:r>
+      <w:r>
+        <w:t>positivos de audio es la cancelación de ruido, gracias a esto podremos cancelar ruidos de nuestro entorno.</w:t>
+      </w:r>
+    </w:p>
+    <w:p>
+      <w:pPr>
+        <w:pStyle w:val="Ttulo2"/>
+      </w:pPr>
+      <w:r>
+        <w:t xml:space="preserve"> EJEMPLO</w:t>
+      </w:r>
+      <w:r>
+        <w:t>S</w:t>
+      </w:r>
+    </w:p>
+    <w:p>
+      <w:r>
+        <w:t>Algunos dispositivos de audio</w:t>
+      </w:r>
+      <w:r>
+        <w:t>:</w:t>
+      </w:r>
+    </w:p>
+    <w:p>
+      <w:pPr>
+        <w:pStyle w:val="Prrafodelista"/>
+        <w:numPr>
+          <w:ilvl w:val="0"/>
+          <w:numId w:val="7"/>
+        </w:numPr>
+      </w:pPr>
+      <w:proofErr w:type="spellStart"/>
+      <w:r>
+        <w:t>Corsair</w:t>
       </w:r>
       <w:proofErr w:type="spellEnd"/>
-    </w:p>
-    <w:p>
-      <w:r>
-        <w:br w:type="page"/>
+      <w:r>
+        <w:t xml:space="preserve"> </w:t>
+      </w:r>
+      <w:proofErr w:type="spellStart"/>
+      <w:r>
+        <w:t>Void</w:t>
+      </w:r>
+      <w:proofErr w:type="spellEnd"/>
+      <w:r>
+        <w:t xml:space="preserve"> Elite Wireless (auricular)</w:t>
+      </w:r>
+    </w:p>
+    <w:p>
+      <w:pPr>
+        <w:pStyle w:val="Prrafodelista"/>
+        <w:numPr>
+          <w:ilvl w:val="0"/>
+          <w:numId w:val="7"/>
+        </w:numPr>
+      </w:pPr>
+      <w:r>
+        <w:t xml:space="preserve">Xiaomi </w:t>
+      </w:r>
+      <w:proofErr w:type="spellStart"/>
+      <w:r>
+        <w:t>Redmi</w:t>
+      </w:r>
+      <w:proofErr w:type="spellEnd"/>
+      <w:r>
+        <w:t xml:space="preserve"> </w:t>
+      </w:r>
+      <w:proofErr w:type="spellStart"/>
+      <w:r>
+        <w:t>Buds</w:t>
+      </w:r>
+      <w:proofErr w:type="spellEnd"/>
+      <w:r>
+        <w:t xml:space="preserve"> 4 Lite (auricular)</w:t>
+      </w:r>
+    </w:p>
+    <w:p>
+      <w:pPr>
+        <w:pStyle w:val="Prrafodelista"/>
+        <w:numPr>
+          <w:ilvl w:val="0"/>
+          <w:numId w:val="7"/>
+        </w:numPr>
+      </w:pPr>
+      <w:proofErr w:type="spellStart"/>
+      <w:r>
+        <w:t>HyperX</w:t>
+      </w:r>
+      <w:proofErr w:type="spellEnd"/>
+      <w:r>
+        <w:t xml:space="preserve"> </w:t>
+      </w:r>
+      <w:proofErr w:type="spellStart"/>
+      <w:r>
+        <w:t>quadcast</w:t>
+      </w:r>
+      <w:proofErr w:type="spellEnd"/>
+      <w:r>
+        <w:t xml:space="preserve"> S (micrófono)</w:t>
+      </w:r>
+    </w:p>
+    <w:p>
+      <w:pPr>
+        <w:pStyle w:val="Prrafodelista"/>
+        <w:numPr>
+          <w:ilvl w:val="0"/>
+          <w:numId w:val="7"/>
+        </w:numPr>
+      </w:pPr>
+      <w:proofErr w:type="spellStart"/>
+      <w:r>
+        <w:t>Forgeon</w:t>
+      </w:r>
+      <w:proofErr w:type="spellEnd"/>
+      <w:r>
+        <w:t xml:space="preserve"> </w:t>
+      </w:r>
+      <w:proofErr w:type="spellStart"/>
+      <w:r>
+        <w:t>Spell</w:t>
+      </w:r>
+      <w:proofErr w:type="spellEnd"/>
+      <w:r>
+        <w:t xml:space="preserve"> RGB (micrófono)</w:t>
+      </w:r>
+    </w:p>
+    <w:p>
+      <w:pPr>
+        <w:pStyle w:val="Prrafodelista"/>
+        <w:numPr>
+          <w:ilvl w:val="0"/>
+          <w:numId w:val="7"/>
+        </w:numPr>
+      </w:pPr>
+      <w:r>
+        <w:t>Sony WH-CH720N (auricular con cancelación de ruido)</w:t>
       </w:r>
     </w:p>
     <w:p>
@@ -30,194 +411,6 @@
         <w:pStyle w:val="Ttulo1"/>
       </w:pPr>
       <w:r>
-        <w:lastRenderedPageBreak/>
-        <w:t xml:space="preserve">Dispositivos audio/voz </w:t>
-      </w:r>
-    </w:p>
-    <w:p>
-      <w:pPr>
-        <w:pStyle w:val="Ttulo2"/>
-      </w:pPr>
-      <w:r>
-        <w:t xml:space="preserve">DESCRIPCIÓN DEL PERIFÉRICO </w:t>
-      </w:r>
-    </w:p>
-    <w:p>
-      <w:r>
-        <w:t xml:space="preserve">Estos periféricos tienen la capacidad </w:t>
-      </w:r>
-      <w:r>
-        <w:t>de procesar señales de audio</w:t>
-      </w:r>
-      <w:r>
-        <w:t xml:space="preserve"> ya sea capturando el sonido o reproduciéndolo. </w:t>
-      </w:r>
-    </w:p>
-    <w:p>
-      <w:pPr>
-        <w:pStyle w:val="Ttulo2"/>
-      </w:pPr>
-      <w:r>
-        <w:t xml:space="preserve">HISTORIA </w:t>
-      </w:r>
-    </w:p>
-    <w:p>
-      <w:r>
-        <w:t>En 1857, Édouard-</w:t>
-      </w:r>
-      <w:proofErr w:type="spellStart"/>
-      <w:r>
-        <w:t>Léon</w:t>
-      </w:r>
-      <w:proofErr w:type="spellEnd"/>
-      <w:r>
-        <w:t xml:space="preserve"> Scott de </w:t>
-      </w:r>
-      <w:proofErr w:type="spellStart"/>
-      <w:r>
-        <w:t>Martinville</w:t>
-      </w:r>
-      <w:proofErr w:type="spellEnd"/>
-      <w:r>
-        <w:t xml:space="preserve"> inventó el </w:t>
-      </w:r>
-      <w:proofErr w:type="spellStart"/>
-      <w:r>
-        <w:t>fonoautógrafo</w:t>
-      </w:r>
-      <w:proofErr w:type="spellEnd"/>
-      <w:r>
-        <w:t>, el primer dispositivo capaz de registrar ondas sonoras sin posibilidad de reproducción.</w:t>
-      </w:r>
-    </w:p>
-    <w:p>
-      <w:r>
-        <w:t>En 1877 Thomas Edison desarrolla el fonógrafo permitiendo tanto la grabación como la reproducción del sonido, gracias al uso de cilindros de cera.</w:t>
-      </w:r>
-    </w:p>
-    <w:p>
-      <w:r>
-        <w:t>En 1887 se implementa e gramófono el cual utiliza discos planos en vez de los cilindros de cera.</w:t>
-      </w:r>
-    </w:p>
-    <w:p>
-      <w:r>
-        <w:t>En 1925 se implementa la grabación eléctrica mejorando la calidad del audio.</w:t>
-      </w:r>
-    </w:p>
-    <w:p>
-      <w:r>
-        <w:t>Posterior, entre 1940 y 1950 se implementa la cinta magnética convirtiéndose en un estándar.</w:t>
-      </w:r>
-    </w:p>
-    <w:p>
-      <w:r>
-        <w:t>En 1963 se lanza el caset comparto</w:t>
-      </w:r>
-      <w:r>
-        <w:t xml:space="preserve"> de mano de la empresa Philips</w:t>
-      </w:r>
-      <w:r>
-        <w:t>.</w:t>
-      </w:r>
-    </w:p>
-    <w:p>
-      <w:r>
-        <w:t>En 1982 hace aparición</w:t>
-      </w:r>
-      <w:r>
-        <w:t xml:space="preserve"> el CD.</w:t>
-      </w:r>
-    </w:p>
-    <w:p>
-      <w:r>
-        <w:t>En 1990 aparecen los primeros reproductores MP3.</w:t>
-      </w:r>
-    </w:p>
-    <w:p>
-      <w:r>
-        <w:t xml:space="preserve">A partir del 2010 se comienza a popularizar el </w:t>
-      </w:r>
-      <w:proofErr w:type="spellStart"/>
-      <w:r>
-        <w:t>streaming</w:t>
-      </w:r>
-      <w:proofErr w:type="spellEnd"/>
-      <w:r>
-        <w:t>.</w:t>
-      </w:r>
-    </w:p>
-    <w:p>
-      <w:pPr>
-        <w:pStyle w:val="Ttulo2"/>
-      </w:pPr>
-      <w:r>
-        <w:t>COMPONENTES</w:t>
-      </w:r>
-    </w:p>
-    <w:p>
-      <w:pPr>
-        <w:pStyle w:val="Ttulo2"/>
-      </w:pPr>
-      <w:r>
-        <w:t xml:space="preserve"> TIPOS EXISTENTES DE ESTE PERIFÉRICO </w:t>
-      </w:r>
-    </w:p>
-    <w:p>
-      <w:r>
-        <w:t>Los periféricos de audio se dividen en dispositivos de entrada, dispositivos de salida, combinados e interfaces de audio</w:t>
-      </w:r>
-    </w:p>
-    <w:p>
-      <w:pPr>
-        <w:pStyle w:val="Ttulo2"/>
-      </w:pPr>
-      <w:r>
-        <w:t>CONECTORES DEL PERIFÉRICO</w:t>
-      </w:r>
-    </w:p>
-    <w:p>
-      <w:r>
-        <w:t xml:space="preserve">Algunas de las conexiones de audio más utilizadas son el Jack de 3.5 </w:t>
-      </w:r>
-      <w:proofErr w:type="spellStart"/>
-      <w:r>
-        <w:t>mmm</w:t>
-      </w:r>
-      <w:proofErr w:type="spellEnd"/>
-      <w:r>
-        <w:t>, XLR, RCA, USB, HDMI…</w:t>
-      </w:r>
-    </w:p>
-    <w:p>
-      <w:pPr>
-        <w:pStyle w:val="Ttulo2"/>
-      </w:pPr>
-      <w:r>
-        <w:t xml:space="preserve"> CURIOSIDADES, NOVEDADES, ESTUDIOS QUE SE ESTAN REALIZANDO (PUEDES INCLUIR VÍNCULOS A VÍDEOS O IMÁGENES QUE HAYAS ENCONTRADO) </w:t>
-      </w:r>
-    </w:p>
-    <w:p>
-      <w:pPr>
-        <w:pStyle w:val="Ttulo2"/>
-        <w:rPr>
-          <w:sz w:val="32"/>
-          <w:szCs w:val="32"/>
-        </w:rPr>
-      </w:pPr>
-      <w:r>
-        <w:t xml:space="preserve"> EJEMPLOS… </w:t>
-      </w:r>
-      <w:r>
-        <w:br w:type="page"/>
-      </w:r>
-    </w:p>
-    <w:p>
-      <w:pPr>
-        <w:pStyle w:val="Ttulo1"/>
-      </w:pPr>
-      <w:r>
-        <w:lastRenderedPageBreak/>
         <w:t>Webcam</w:t>
       </w:r>
     </w:p>
@@ -375,6 +568,7 @@
         <w:pStyle w:val="Ttulo2"/>
       </w:pPr>
       <w:r>
+        <w:lastRenderedPageBreak/>
         <w:t xml:space="preserve"> TIPOS EXISTENTES DE ESTE PERIFÉRICO </w:t>
       </w:r>
     </w:p>
@@ -472,44 +666,211 @@
         </w:numPr>
       </w:pPr>
       <w:r>
+        <w:t>Webcams externas: Se conectan a la computadora a través de un puerto USB y suelen ofrecer mejor calidad de imagen</w:t>
+      </w:r>
+    </w:p>
+    <w:p>
+      <w:pPr>
+        <w:pStyle w:val="Prrafodelista"/>
+        <w:numPr>
+          <w:ilvl w:val="0"/>
+          <w:numId w:val="2"/>
+        </w:numPr>
+      </w:pPr>
+      <w:r>
+        <w:t>Webcams de alta definición (HD): Ofrecen una mayor resolución y calidad de imagen</w:t>
+      </w:r>
+    </w:p>
+    <w:p>
+      <w:pPr>
+        <w:pStyle w:val="Prrafodelista"/>
+        <w:numPr>
+          <w:ilvl w:val="0"/>
+          <w:numId w:val="2"/>
+        </w:numPr>
+      </w:pPr>
+      <w:r>
+        <w:t>Webcams de 360 grados: Capturan imágenes en todas direcciones y son ideales para videollamadas grupales3</w:t>
+      </w:r>
+    </w:p>
+    <w:p>
+      <w:pPr>
+        <w:pStyle w:val="Prrafodelista"/>
+        <w:numPr>
+          <w:ilvl w:val="0"/>
+          <w:numId w:val="2"/>
+        </w:numPr>
+      </w:pPr>
+      <w:r>
+        <w:t>Webcams de seguridad: Utilizadas para vigilancia y monitoreo de hogares y negocios3</w:t>
+      </w:r>
+    </w:p>
+    <w:p>
+      <w:pPr>
+        <w:pStyle w:val="Ttulo2"/>
+      </w:pPr>
+      <w:r>
+        <w:t>CURIOSIDADES, NOVEDADES, ESTUDIOS QUE SE ESTAN REALIZANDO</w:t>
+      </w:r>
+    </w:p>
+    <w:p>
+      <w:pPr>
+        <w:pStyle w:val="Prrafodelista"/>
+        <w:numPr>
+          <w:ilvl w:val="0"/>
+          <w:numId w:val="3"/>
+        </w:numPr>
+      </w:pPr>
+      <w:r>
+        <w:t>Webcams con inteligencia artificial: Pueden reconocer rostros y objetos, y ajustar la iluminación automáticamente</w:t>
+      </w:r>
+    </w:p>
+    <w:p>
+      <w:pPr>
+        <w:pStyle w:val="Prrafodelista"/>
+        <w:numPr>
+          <w:ilvl w:val="0"/>
+          <w:numId w:val="3"/>
+        </w:numPr>
+      </w:pPr>
+      <w:r>
+        <w:t>Webcams con enfoque automático: Ajustan automáticamente el enfoque para obtener imágenes nítidas</w:t>
+      </w:r>
+    </w:p>
+    <w:p>
+      <w:pPr>
+        <w:pStyle w:val="Prrafodelista"/>
+        <w:numPr>
+          <w:ilvl w:val="0"/>
+          <w:numId w:val="3"/>
+        </w:numPr>
+      </w:pPr>
+      <w:r>
+        <w:t>Webcams con iluminación LED: Mejoran la calidad de la imagen en condiciones de poca luz</w:t>
+      </w:r>
+    </w:p>
+    <w:p>
+      <w:pPr>
+        <w:pStyle w:val="Ttulo2"/>
+      </w:pPr>
+      <w:r>
+        <w:t xml:space="preserve"> EJEMPLOS</w:t>
+      </w:r>
+    </w:p>
+    <w:p>
+      <w:r>
+        <w:t>Algunos ejemplos de webcam:</w:t>
+      </w:r>
+    </w:p>
+    <w:p>
+      <w:pPr>
+        <w:pStyle w:val="Prrafodelista"/>
+        <w:numPr>
+          <w:ilvl w:val="0"/>
+          <w:numId w:val="8"/>
+        </w:numPr>
+      </w:pPr>
+      <w:r>
+        <w:t xml:space="preserve">Logitech HD pro C920 </w:t>
+      </w:r>
+      <w:r>
+        <w:t>Webcam</w:t>
+      </w:r>
+    </w:p>
+    <w:p>
+      <w:pPr>
+        <w:pStyle w:val="Prrafodelista"/>
+        <w:numPr>
+          <w:ilvl w:val="0"/>
+          <w:numId w:val="8"/>
+        </w:numPr>
+      </w:pPr>
+      <w:r>
+        <w:t>Logitech HD Webcam</w:t>
+      </w:r>
+    </w:p>
+    <w:p>
+      <w:pPr>
+        <w:pStyle w:val="Prrafodelista"/>
+        <w:numPr>
+          <w:ilvl w:val="0"/>
+          <w:numId w:val="8"/>
+        </w:numPr>
+      </w:pPr>
+      <w:proofErr w:type="spellStart"/>
+      <w:r>
+        <w:t>Razer</w:t>
+      </w:r>
+      <w:proofErr w:type="spellEnd"/>
+      <w:r>
+        <w:t xml:space="preserve"> </w:t>
+      </w:r>
+      <w:proofErr w:type="spellStart"/>
+      <w:r>
+        <w:t>Kiyo</w:t>
+      </w:r>
+      <w:proofErr w:type="spellEnd"/>
+      <w:r>
+        <w:t xml:space="preserve"> Webcam </w:t>
+      </w:r>
+      <w:proofErr w:type="spellStart"/>
+      <w:r>
+        <w:t>FullHD</w:t>
+      </w:r>
+      <w:proofErr w:type="spellEnd"/>
+    </w:p>
+    <w:p>
+      <w:pPr>
+        <w:pStyle w:val="Ttulo1"/>
+      </w:pPr>
+      <w:r>
+        <w:t>Dispositivos biométricos</w:t>
+      </w:r>
+    </w:p>
+    <w:p>
+      <w:pPr>
+        <w:pStyle w:val="Ttulo2"/>
+      </w:pPr>
+      <w:r>
+        <w:t xml:space="preserve">DESCRIPCIÓN DEL PERIFÉRICO </w:t>
+      </w:r>
+    </w:p>
+    <w:p>
+      <w:r>
+        <w:t xml:space="preserve">Los dispositivos biométricos permiten la autentificación mediante el uso de características físicas o comportamiento, esto gracias que a que estas características </w:t>
+      </w:r>
+      <w:proofErr w:type="spellStart"/>
+      <w:r>
+        <w:t>so</w:t>
+      </w:r>
+      <w:proofErr w:type="spellEnd"/>
+      <w:r>
+        <w:t xml:space="preserve"> únicas en cada persona. Estos dispositivos contienen un software capaz de procesar la información biométrica. </w:t>
+      </w:r>
+      <w:r>
+        <w:t xml:space="preserve">Su funcionamiento consiste en el almacenamiento de un rasgo como por ejemplo la huella dactilar, el patrón del iris… Una vez almacenados cada vez que se requiera de identificar la identidad se volverán a tomar los datos y se compararán con los que ya estaban almacenados. </w:t>
+      </w:r>
+    </w:p>
+    <w:p>
+      <w:pPr>
+        <w:pStyle w:val="Ttulo2"/>
+      </w:pPr>
+      <w:r>
         <w:lastRenderedPageBreak/>
-        <w:t>Webcams externas: Se conectan a la computadora a través de un puerto USB y suelen ofrecer mejor calidad de imagen</w:t>
-      </w:r>
-    </w:p>
-    <w:p>
-      <w:pPr>
-        <w:pStyle w:val="Prrafodelista"/>
-        <w:numPr>
-          <w:ilvl w:val="0"/>
-          <w:numId w:val="2"/>
-        </w:numPr>
-      </w:pPr>
-      <w:r>
-        <w:t>Webcams de alta definición (HD): Ofrecen una mayor resolución y calidad de imagen</w:t>
-      </w:r>
-    </w:p>
-    <w:p>
-      <w:pPr>
-        <w:pStyle w:val="Prrafodelista"/>
-        <w:numPr>
-          <w:ilvl w:val="0"/>
-          <w:numId w:val="2"/>
-        </w:numPr>
-      </w:pPr>
-      <w:r>
-        <w:t>Webcams de 360 grados: Capturan imágenes en todas direcciones y son ideales para videollamadas grupales3</w:t>
-      </w:r>
-    </w:p>
-    <w:p>
-      <w:pPr>
-        <w:pStyle w:val="Prrafodelista"/>
-        <w:numPr>
-          <w:ilvl w:val="0"/>
-          <w:numId w:val="2"/>
-        </w:numPr>
-      </w:pPr>
-      <w:r>
-        <w:t>Webcams de seguridad: Utilizadas para vigilancia y monitoreo de hogares y negocios3</w:t>
+        <w:t xml:space="preserve">HISTORIA </w:t>
+      </w:r>
+    </w:p>
+    <w:p>
+      <w:r>
+        <w:t xml:space="preserve"> Los inicios de la biometría remontan al siglo XIX donde Alphonse Bertillon diseño un sistema de medidas (</w:t>
+      </w:r>
+      <w:proofErr w:type="spellStart"/>
+      <w:r>
+        <w:t>bertillonaje</w:t>
+      </w:r>
+      <w:proofErr w:type="spellEnd"/>
+      <w:r>
+        <w:t>) para identificar delincuentes, pero no fue hasta finales del siglo que se popularizo el uso de huellas digitales como método de identificación</w:t>
       </w:r>
     </w:p>
     <w:p>
@@ -517,7 +878,48 @@
         <w:pStyle w:val="Ttulo2"/>
       </w:pPr>
       <w:r>
-        <w:t xml:space="preserve">CURIOSIDADES, NOVEDADES, ESTUDIOS QUE SE ESTAN REALIZANDO (PUEDES INCLUIR VÍNCULOS A VÍDEOS O IMÁGENES QUE HAYAS ENCONTRADO) </w:t>
+        <w:t>COMPONENTES</w:t>
+      </w:r>
+    </w:p>
+    <w:p>
+      <w:r>
+        <w:t>Cada dispositivo biométrico está construido con los componentes necesarios para poder realizar su función, algunos de los componentes que tienden a tener en común son:</w:t>
+      </w:r>
+    </w:p>
+    <w:p>
+      <w:pPr>
+        <w:pStyle w:val="Prrafodelista"/>
+        <w:numPr>
+          <w:ilvl w:val="0"/>
+          <w:numId w:val="4"/>
+        </w:numPr>
+      </w:pPr>
+      <w:r>
+        <w:t>Sensor: Encargado de capturar la característica biométrica.</w:t>
+      </w:r>
+    </w:p>
+    <w:p>
+      <w:pPr>
+        <w:pStyle w:val="Prrafodelista"/>
+        <w:numPr>
+          <w:ilvl w:val="0"/>
+          <w:numId w:val="4"/>
+        </w:numPr>
+      </w:pPr>
+      <w:r>
+        <w:t>Procesador: Encargado de procesar la información.</w:t>
+      </w:r>
+    </w:p>
+    <w:p>
+      <w:pPr>
+        <w:pStyle w:val="Prrafodelista"/>
+        <w:numPr>
+          <w:ilvl w:val="0"/>
+          <w:numId w:val="4"/>
+        </w:numPr>
+      </w:pPr>
+      <w:r>
+        <w:t>Software: Encargado de la gestión y toma de decisiones.</w:t>
       </w:r>
     </w:p>
     <w:p>
@@ -525,51 +927,63 @@
         <w:pStyle w:val="Ttulo2"/>
       </w:pPr>
       <w:r>
-        <w:t xml:space="preserve"> EJEMPLOS…</w:t>
-      </w:r>
-    </w:p>
-    <w:p>
-      <w:pPr>
-        <w:pStyle w:val="Prrafodelista"/>
-        <w:numPr>
-          <w:ilvl w:val="0"/>
-          <w:numId w:val="3"/>
-        </w:numPr>
-      </w:pPr>
-      <w:r>
-        <w:t>Webcams con inteligencia artificial: Pueden reconocer rostros y objetos, y ajustar la iluminación automáticamente</w:t>
-      </w:r>
-    </w:p>
-    <w:p>
-      <w:pPr>
-        <w:pStyle w:val="Prrafodelista"/>
-        <w:numPr>
-          <w:ilvl w:val="0"/>
-          <w:numId w:val="3"/>
-        </w:numPr>
-      </w:pPr>
-      <w:r>
-        <w:t>Webcams con enfoque automático: Ajustan automáticamente el enfoque para obtener imágenes nítidas</w:t>
-      </w:r>
-    </w:p>
-    <w:p>
-      <w:pPr>
-        <w:pStyle w:val="Prrafodelista"/>
-        <w:numPr>
-          <w:ilvl w:val="0"/>
-          <w:numId w:val="3"/>
-        </w:numPr>
-      </w:pPr>
-      <w:r>
-        <w:t>Webcams con iluminación LED: Mejoran la calidad de la imagen en condiciones de poca luz</w:t>
-      </w:r>
-    </w:p>
-    <w:p>
-      <w:pPr>
-        <w:pStyle w:val="Ttulo1"/>
-      </w:pPr>
-      <w:r>
-        <w:t>Dispositivos biométricos</w:t>
+        <w:t xml:space="preserve"> TIPOS EXISTENTES DE ESTE PERIFÉRICO </w:t>
+      </w:r>
+    </w:p>
+    <w:p>
+      <w:r>
+        <w:t>Algunos de los dispositivos biométricos más utilizados son:</w:t>
+      </w:r>
+    </w:p>
+    <w:p>
+      <w:pPr>
+        <w:pStyle w:val="Prrafodelista"/>
+        <w:numPr>
+          <w:ilvl w:val="0"/>
+          <w:numId w:val="5"/>
+        </w:numPr>
+      </w:pPr>
+      <w:r>
+        <w:t>Lector de huella digital: Es el más común, mediante un escáner se escanea la huella dactilar.</w:t>
+      </w:r>
+    </w:p>
+    <w:p>
+      <w:pPr>
+        <w:pStyle w:val="Prrafodelista"/>
+        <w:numPr>
+          <w:ilvl w:val="0"/>
+          <w:numId w:val="5"/>
+        </w:numPr>
+      </w:pPr>
+      <w:r>
+        <w:t>Sistemas de reconocimiento facial: Este detecta la cara, analiza sus características y con estas reconocen al usuario.</w:t>
+      </w:r>
+    </w:p>
+    <w:p>
+      <w:pPr>
+        <w:pStyle w:val="Prrafodelista"/>
+        <w:numPr>
+          <w:ilvl w:val="0"/>
+          <w:numId w:val="5"/>
+        </w:numPr>
+      </w:pPr>
+      <w:r>
+        <w:t xml:space="preserve">Escáner de iris: </w:t>
+      </w:r>
+      <w:r>
+        <w:t>Analiza el iris en búsqueda de patrones únicos.</w:t>
+      </w:r>
+    </w:p>
+    <w:p>
+      <w:pPr>
+        <w:pStyle w:val="Prrafodelista"/>
+        <w:numPr>
+          <w:ilvl w:val="0"/>
+          <w:numId w:val="5"/>
+        </w:numPr>
+      </w:pPr>
+      <w:r>
+        <w:t>Sistema de reconocimiento de venas de la palma: Similar al lector de huella digital, pero en esta se escanea la palma de la mano para asi analizar el patrón de las venas de la palma de la mano.</w:t>
       </w:r>
     </w:p>
     <w:p>
@@ -577,193 +991,117 @@
         <w:pStyle w:val="Ttulo2"/>
       </w:pPr>
       <w:r>
-        <w:t xml:space="preserve">DESCRIPCIÓN DEL PERIFÉRICO </w:t>
-      </w:r>
-    </w:p>
-    <w:p>
-      <w:r>
-        <w:t xml:space="preserve">Los dispositivos biométricos permiten la autentificación mediante el uso de características físicas o comportamiento, esto gracias que a que estas características </w:t>
-      </w:r>
+        <w:t>CONECTORES DEL PERIFÉRICO</w:t>
+      </w:r>
+    </w:p>
+    <w:p>
+      <w:r>
+        <w:t xml:space="preserve">Los dispositivos </w:t>
+      </w:r>
+      <w:r>
+        <w:t>biométricos pueden conectarse de diversas maneras, mediate USB, Ethernet, bluetooth, wifi…</w:t>
+      </w:r>
+    </w:p>
+    <w:p>
+      <w:pPr>
+        <w:pStyle w:val="Ttulo2"/>
+      </w:pPr>
+      <w:r>
+        <w:t xml:space="preserve"> CURIOSIDADES, NOVEDADES, ESTUDIOS QUE SE ESTAN REALIZANDO </w:t>
+      </w:r>
+    </w:p>
+    <w:p>
+      <w:r>
+        <w:t xml:space="preserve">La biométrica </w:t>
+      </w:r>
+      <w:r>
+        <w:t>conductual posee la capacidad de analizar comportamientos tales como el movimiento del ratón, permitiéndole estar constantemente autentificando.</w:t>
+      </w:r>
+    </w:p>
+    <w:p>
+      <w:pPr>
+        <w:pStyle w:val="Ttulo2"/>
+      </w:pPr>
+      <w:r>
+        <w:t>EJEMPLOS…</w:t>
+      </w:r>
+    </w:p>
+    <w:p>
+      <w:r>
+        <w:t>Algunos ejemplos de dispositivos biométricos</w:t>
+      </w:r>
+    </w:p>
+    <w:p>
+      <w:pPr>
+        <w:pStyle w:val="Prrafodelista"/>
+        <w:numPr>
+          <w:ilvl w:val="0"/>
+          <w:numId w:val="10"/>
+        </w:numPr>
+      </w:pPr>
       <w:proofErr w:type="spellStart"/>
       <w:r>
-        <w:t>so</w:t>
+        <w:t>Kimaldi</w:t>
       </w:r>
       <w:proofErr w:type="spellEnd"/>
       <w:r>
-        <w:t xml:space="preserve"> únicas en cada persona. Estos dispositivos contienen un software capaz de procesar la información biométrica. </w:t>
-      </w:r>
-      <w:r>
-        <w:t xml:space="preserve">Su funcionamiento consiste en el almacenamiento de un rasgo como por ejemplo la huella dactilar, el patrón del iris… Una vez almacenados cada vez que se requiera de identificar la identidad se volverán a tomar los datos y se compararán con los que ya estaban almacenados. </w:t>
-      </w:r>
-    </w:p>
-    <w:p>
-      <w:pPr>
-        <w:pStyle w:val="Ttulo2"/>
-      </w:pPr>
-      <w:r>
-        <w:t xml:space="preserve">HISTORIA </w:t>
-      </w:r>
-    </w:p>
-    <w:p>
-      <w:r>
-        <w:t xml:space="preserve"> Los inicios de la biometría remontan al siglo XIX donde Alphonse Bertillon diseño un sistema de medidas (</w:t>
+        <w:t xml:space="preserve"> </w:t>
       </w:r>
       <w:proofErr w:type="spellStart"/>
       <w:r>
-        <w:t>bertillonaje</w:t>
+        <w:t>Flexy</w:t>
       </w:r>
       <w:proofErr w:type="spellEnd"/>
       <w:r>
-        <w:t>) para identificar delincuentes, pero no fue hasta finales del siglo que se popularizo el uso de huellas digitales como método de identificación</w:t>
-      </w:r>
-    </w:p>
-    <w:p>
-      <w:pPr>
-        <w:pStyle w:val="Ttulo2"/>
-      </w:pPr>
-      <w:r>
-        <w:t>COMPONENTES</w:t>
-      </w:r>
-    </w:p>
-    <w:p>
-      <w:r>
-        <w:t>Cada dispositivo biométrico está construido con los componentes necesarios para poder realizar su función, algunos de los componentes que tienden a tener en común son:</w:t>
-      </w:r>
-    </w:p>
-    <w:p>
-      <w:pPr>
-        <w:pStyle w:val="Prrafodelista"/>
-        <w:numPr>
-          <w:ilvl w:val="0"/>
-          <w:numId w:val="4"/>
-        </w:numPr>
-      </w:pPr>
-      <w:r>
-        <w:t>Sensor: Encargado de capturar la característica biométrica.</w:t>
-      </w:r>
-    </w:p>
-    <w:p>
-      <w:pPr>
-        <w:pStyle w:val="Prrafodelista"/>
-        <w:numPr>
-          <w:ilvl w:val="0"/>
-          <w:numId w:val="4"/>
-        </w:numPr>
-      </w:pPr>
-      <w:r>
-        <w:t>Procesador: Encargado de procesar la información.</w:t>
-      </w:r>
-    </w:p>
-    <w:p>
-      <w:pPr>
-        <w:pStyle w:val="Prrafodelista"/>
-        <w:numPr>
-          <w:ilvl w:val="0"/>
-          <w:numId w:val="4"/>
-        </w:numPr>
-      </w:pPr>
-      <w:r>
-        <w:t>Software: Encargado de la gestión y toma de decisiones.</w:t>
-      </w:r>
-    </w:p>
-    <w:p>
-      <w:pPr>
-        <w:pStyle w:val="Ttulo2"/>
-      </w:pPr>
-      <w:r>
-        <w:t xml:space="preserve"> TIPOS EXISTENTES DE ESTE PERIFÉRICO </w:t>
-      </w:r>
-    </w:p>
-    <w:p>
-      <w:r>
-        <w:t>Algunos de los dispositivos biométricos más utilizados son:</w:t>
-      </w:r>
-    </w:p>
-    <w:p>
-      <w:pPr>
-        <w:pStyle w:val="Prrafodelista"/>
-        <w:numPr>
-          <w:ilvl w:val="0"/>
-          <w:numId w:val="5"/>
-        </w:numPr>
-      </w:pPr>
-      <w:r>
-        <w:t>Lector de huella digital: Es el más común, mediante un escáner se escanea la huella dactilar.</w:t>
-      </w:r>
-    </w:p>
-    <w:p>
-      <w:pPr>
-        <w:pStyle w:val="Prrafodelista"/>
-        <w:numPr>
-          <w:ilvl w:val="0"/>
-          <w:numId w:val="5"/>
-        </w:numPr>
-      </w:pPr>
-      <w:r>
-        <w:t>Sistemas de reconocimiento facial: Este detecta la cara, analiza sus características y con estas reconocen al usuario.</w:t>
-      </w:r>
-    </w:p>
-    <w:p>
-      <w:pPr>
-        <w:pStyle w:val="Prrafodelista"/>
-        <w:numPr>
-          <w:ilvl w:val="0"/>
-          <w:numId w:val="5"/>
-        </w:numPr>
-      </w:pPr>
-      <w:r>
-        <w:t xml:space="preserve">Escáner de iris: </w:t>
-      </w:r>
-      <w:r>
-        <w:t>Analiza el iris en búsqueda de patrones únicos.</w:t>
-      </w:r>
-    </w:p>
-    <w:p>
-      <w:pPr>
-        <w:pStyle w:val="Prrafodelista"/>
-        <w:numPr>
-          <w:ilvl w:val="0"/>
-          <w:numId w:val="5"/>
-        </w:numPr>
-      </w:pPr>
-      <w:r>
-        <w:lastRenderedPageBreak/>
-        <w:t>Sistema de reconocimiento de venas de la palma: Similar al lector de huella digital, pero en esta se escanea la palma de la mano para asi analizar el patrón de las venas de la palma de la mano.</w:t>
-      </w:r>
-    </w:p>
-    <w:p>
-      <w:pPr>
-        <w:pStyle w:val="Ttulo2"/>
-      </w:pPr>
-      <w:r>
-        <w:t>CONECTORES DEL PERIFÉRICO</w:t>
-      </w:r>
-    </w:p>
-    <w:p>
-      <w:r>
-        <w:t xml:space="preserve">Los dispositivos </w:t>
-      </w:r>
-      <w:r>
-        <w:t>biométricos pueden conectarse de diversas maneras, mediate USB, Ethernet, bluetooth, wifi…</w:t>
-      </w:r>
-    </w:p>
-    <w:p>
-      <w:pPr>
-        <w:pStyle w:val="Ttulo2"/>
-      </w:pPr>
-      <w:r>
-        <w:t xml:space="preserve"> CURIOSIDADES, NOVEDADES, ESTUDIOS QUE SE ESTAN REALIZANDO (PUEDES INCLUIR VÍNCULOS A VÍDEOS O IMÁGENES QUE HAYAS ENCONTRADO) </w:t>
-      </w:r>
-    </w:p>
-    <w:p>
-      <w:pPr>
-        <w:pStyle w:val="Ttulo2"/>
-      </w:pPr>
-      <w:r>
-        <w:t xml:space="preserve"> EJEMPLOS…</w:t>
-      </w:r>
-    </w:p>
-    <w:p/>
+        <w:t xml:space="preserve"> Offline</w:t>
+      </w:r>
+      <w:r>
+        <w:t xml:space="preserve"> (lector de huella y tarjeta RFID)</w:t>
+      </w:r>
+    </w:p>
+    <w:p>
+      <w:pPr>
+        <w:pStyle w:val="Prrafodelista"/>
+        <w:numPr>
+          <w:ilvl w:val="0"/>
+          <w:numId w:val="10"/>
+        </w:numPr>
+      </w:pPr>
+      <w:r>
+        <w:t>Hitachi H-1</w:t>
+      </w:r>
+      <w:r>
+        <w:t xml:space="preserve"> (lector de venas del dedo)</w:t>
+      </w:r>
+    </w:p>
+    <w:p>
+      <w:pPr>
+        <w:pStyle w:val="Prrafodelista"/>
+        <w:numPr>
+          <w:ilvl w:val="0"/>
+          <w:numId w:val="10"/>
+        </w:numPr>
+      </w:pPr>
+      <w:r>
+        <w:t xml:space="preserve">Suprema </w:t>
+      </w:r>
+      <w:proofErr w:type="spellStart"/>
+      <w:r>
+        <w:t>BioStation</w:t>
+      </w:r>
+      <w:proofErr w:type="spellEnd"/>
+      <w:r>
+        <w:t xml:space="preserve"> 3</w:t>
+      </w:r>
+      <w:r>
+        <w:t xml:space="preserve"> (reconocimiento facial)</w:t>
+      </w:r>
+    </w:p>
+    <w:p>
+      <w:pPr>
+        <w:pStyle w:val="Prrafodelista"/>
+      </w:pPr>
+    </w:p>
     <w:p>
       <w:r>
         <w:br w:type="page"/>
@@ -796,7 +1134,7 @@
           <w:rStyle w:val="Hipervnculo"/>
         </w:rPr>
       </w:pPr>
-      <w:hyperlink r:id="rId6" w:history="1">
+      <w:hyperlink r:id="rId8" w:history="1">
         <w:r>
           <w:rPr>
             <w:rStyle w:val="Hipervnculo"/>
@@ -826,7 +1164,7 @@
       </w:hyperlink>
     </w:p>
     <w:p>
-      <w:hyperlink r:id="rId7" w:history="1">
+      <w:hyperlink r:id="rId9" w:history="1">
         <w:r>
           <w:rPr>
             <w:rStyle w:val="Hipervnculo"/>
@@ -836,7 +1174,7 @@
       </w:hyperlink>
     </w:p>
     <w:p>
-      <w:hyperlink r:id="rId8" w:history="1">
+      <w:hyperlink r:id="rId10" w:history="1">
         <w:r>
           <w:rPr>
             <w:rStyle w:val="Hipervnculo"/>
@@ -846,7 +1184,7 @@
       </w:hyperlink>
     </w:p>
     <w:p>
-      <w:hyperlink r:id="rId9" w:history="1">
+      <w:hyperlink r:id="rId11" w:history="1">
         <w:r>
           <w:rPr>
             <w:rStyle w:val="Hipervnculo"/>
@@ -855,6 +1193,16 @@
         </w:r>
       </w:hyperlink>
     </w:p>
+    <w:p>
+      <w:hyperlink r:id="rId12" w:history="1">
+        <w:r>
+          <w:rPr>
+            <w:rStyle w:val="Hipervnculo"/>
+          </w:rPr>
+          <w:t>https://www.philips.es/c-e/so/sound-hub/como-funcionan-los-auriculares-con-cancelacion-de-ruido.html</w:t>
+        </w:r>
+      </w:hyperlink>
+    </w:p>
     <w:p/>
     <w:p>
       <w:r>
@@ -862,7 +1210,7 @@
       </w:r>
     </w:p>
     <w:p>
-      <w:hyperlink r:id="rId10" w:history="1">
+      <w:hyperlink r:id="rId13" w:history="1">
         <w:r>
           <w:rPr>
             <w:rStyle w:val="Hipervnculo"/>
@@ -872,7 +1220,7 @@
       </w:hyperlink>
     </w:p>
     <w:p>
-      <w:hyperlink r:id="rId11" w:history="1">
+      <w:hyperlink r:id="rId14" w:history="1">
         <w:r>
           <w:rPr>
             <w:rStyle w:val="Hipervnculo"/>
@@ -887,7 +1235,7 @@
           <w:rStyle w:val="Hipervnculo"/>
         </w:rPr>
       </w:pPr>
-      <w:hyperlink r:id="rId12" w:history="1">
+      <w:hyperlink r:id="rId15" w:history="1">
         <w:r>
           <w:rPr>
             <w:rStyle w:val="Hipervnculo"/>
@@ -897,7 +1245,7 @@
       </w:hyperlink>
     </w:p>
     <w:p>
-      <w:hyperlink r:id="rId13" w:history="1">
+      <w:hyperlink r:id="rId16" w:history="1">
         <w:r>
           <w:rPr>
             <w:rStyle w:val="Hipervnculo"/>
@@ -917,7 +1265,7 @@
           <w:rStyle w:val="Hipervnculo"/>
         </w:rPr>
       </w:pPr>
-      <w:hyperlink r:id="rId14" w:history="1">
+      <w:hyperlink r:id="rId17" w:history="1">
         <w:r>
           <w:rPr>
             <w:rStyle w:val="Hipervnculo"/>
@@ -927,7 +1275,7 @@
       </w:hyperlink>
     </w:p>
     <w:p>
-      <w:hyperlink r:id="rId15" w:history="1">
+      <w:hyperlink r:id="rId18" w:history="1">
         <w:r>
           <w:rPr>
             <w:rStyle w:val="Hipervnculo"/>
@@ -937,7 +1285,7 @@
       </w:hyperlink>
     </w:p>
     <w:p>
-      <w:hyperlink r:id="rId16" w:history="1">
+      <w:hyperlink r:id="rId19" w:history="1">
         <w:r>
           <w:rPr>
             <w:rStyle w:val="Hipervnculo"/>
@@ -946,20 +1294,205 @@
         </w:r>
       </w:hyperlink>
     </w:p>
+    <w:p>
+      <w:hyperlink r:id="rId20" w:history="1">
+        <w:r>
+          <w:rPr>
+            <w:rStyle w:val="Hipervnculo"/>
+          </w:rPr>
+          <w:t>https://www.infoteknico.com/tendencias-en-biometria/</w:t>
+        </w:r>
+      </w:hyperlink>
+    </w:p>
+    <w:p>
+      <w:hyperlink r:id="rId21" w:history="1">
+        <w:r>
+          <w:rPr>
+            <w:rStyle w:val="Hipervnculo"/>
+          </w:rPr>
+          <w:t>https://www.kimaldi.com/productos/sistemas_biometricos/</w:t>
+        </w:r>
+      </w:hyperlink>
+    </w:p>
     <w:p/>
     <w:sectPr>
       <w:pgSz w:w="11906" w:h="16838"/>
       <w:pgMar w:top="1417" w:right="1701" w:bottom="1417" w:left="1701" w:header="708" w:footer="708" w:gutter="0"/>
+      <w:pgNumType w:start="0"/>
       <w:cols w:space="708"/>
+      <w:titlePg/>
       <w:docGrid w:linePitch="360"/>
     </w:sectPr>
   </w:body>
 </w:document>
 </file>
 
+<file path=word/endnotes.xml><?xml version="1.0" encoding="utf-8"?>
+<w:endnotes xmlns:wpc="http://schemas.microsoft.com/office/word/2010/wordprocessingCanvas" xmlns:cx="http://schemas.microsoft.com/office/drawing/2014/chartex" xmlns:cx1="http://schemas.microsoft.com/office/drawing/2015/9/8/chartex" xmlns:cx2="http://schemas.microsoft.com/office/drawing/2015/10/21/chartex" xmlns:cx3="http://schemas.microsoft.com/office/drawing/2016/5/9/chartex" xmlns:cx4="http://schemas.microsoft.com/office/drawing/2016/5/10/chartex" xmlns:cx5="http://schemas.microsoft.com/office/drawing/2016/5/11/chartex" xmlns:cx6="http://schemas.microsoft.com/office/drawing/2016/5/12/chartex" xmlns:cx7="http://schemas.microsoft.com/office/drawing/2016/5/13/chartex" xmlns:cx8="http://schemas.microsoft.com/office/drawing/2016/5/14/chartex" xmlns:mc="http://schemas.openxmlformats.org/markup-compatibility/2006" xmlns:aink="http://schemas.microsoft.com/office/drawing/2016/ink" xmlns:am3d="http://schemas.microsoft.com/office/drawing/2017/model3d" xmlns:o="urn:schemas-microsoft-com:office:office" xmlns:oel="http://schemas.microsoft.com/office/2019/extlst" xmlns:r="http://schemas.openxmlformats.org/officeDocument/2006/relationships" xmlns:m="http://schemas.openxmlformats.org/officeDocument/2006/math" xmlns:v="urn:schemas-microsoft-com:vml" xmlns:wp14="http://schemas.microsoft.com/office/word/2010/wordprocessingDrawing" xmlns:wp="http://schemas.openxmlformats.org/drawingml/2006/wordprocessingDrawing" xmlns:w10="urn:schemas-microsoft-com:office:word" xmlns:w="http://schemas.openxmlformats.org/wordprocessingml/2006/main" xmlns:w14="http://schemas.microsoft.com/office/word/2010/wordml" xmlns:w15="http://schemas.microsoft.com/office/word/2012/wordml" xmlns:w16cex="http://schemas.microsoft.com/office/word/2018/wordml/cex" xmlns:w16cid="http://schemas.microsoft.com/office/word/2016/wordml/cid" xmlns:w16="http://schemas.microsoft.com/office/word/2018/wordml" xmlns:w16du="http://schemas.microsoft.com/office/word/2023/wordml/word16du" xmlns:w16sdtdh="http://schemas.microsoft.com/office/word/2020/wordml/sdtdatahash" xmlns:w16se="http://schemas.microsoft.com/office/word/2015/wordml/symex" xmlns:wpg="http://schemas.microsoft.com/office/word/2010/wordprocessingGroup" xmlns:wpi="http://schemas.microsoft.com/office/word/2010/wordprocessingInk" xmlns:wne="http://schemas.microsoft.com/office/word/2006/wordml" xmlns:wps="http://schemas.microsoft.com/office/word/2010/wordprocessingShape" mc:Ignorable="w14 w15 w16se w16cid w16 w16cex w16sdtdh w16du wp14">
+  <w:endnote w:type="separator" w:id="-1">
+    <w:p>
+      <w:pPr>
+        <w:spacing w:after="0" w:line="240" w:lineRule="auto"/>
+      </w:pPr>
+      <w:r>
+        <w:separator/>
+      </w:r>
+    </w:p>
+  </w:endnote>
+  <w:endnote w:type="continuationSeparator" w:id="0">
+    <w:p>
+      <w:pPr>
+        <w:spacing w:after="0" w:line="240" w:lineRule="auto"/>
+      </w:pPr>
+      <w:r>
+        <w:continuationSeparator/>
+      </w:r>
+    </w:p>
+  </w:endnote>
+</w:endnotes>
+</file>
+
+<file path=word/footnotes.xml><?xml version="1.0" encoding="utf-8"?>
+<w:footnotes xmlns:wpc="http://schemas.microsoft.com/office/word/2010/wordprocessingCanvas" xmlns:cx="http://schemas.microsoft.com/office/drawing/2014/chartex" xmlns:cx1="http://schemas.microsoft.com/office/drawing/2015/9/8/chartex" xmlns:cx2="http://schemas.microsoft.com/office/drawing/2015/10/21/chartex" xmlns:cx3="http://schemas.microsoft.com/office/drawing/2016/5/9/chartex" xmlns:cx4="http://schemas.microsoft.com/office/drawing/2016/5/10/chartex" xmlns:cx5="http://schemas.microsoft.com/office/drawing/2016/5/11/chartex" xmlns:cx6="http://schemas.microsoft.com/office/drawing/2016/5/12/chartex" xmlns:cx7="http://schemas.microsoft.com/office/drawing/2016/5/13/chartex" xmlns:cx8="http://schemas.microsoft.com/office/drawing/2016/5/14/chartex" xmlns:mc="http://schemas.openxmlformats.org/markup-compatibility/2006" xmlns:aink="http://schemas.microsoft.com/office/drawing/2016/ink" xmlns:am3d="http://schemas.microsoft.com/office/drawing/2017/model3d" xmlns:o="urn:schemas-microsoft-com:office:office" xmlns:oel="http://schemas.microsoft.com/office/2019/extlst" xmlns:r="http://schemas.openxmlformats.org/officeDocument/2006/relationships" xmlns:m="http://schemas.openxmlformats.org/officeDocument/2006/math" xmlns:v="urn:schemas-microsoft-com:vml" xmlns:wp14="http://schemas.microsoft.com/office/word/2010/wordprocessingDrawing" xmlns:wp="http://schemas.openxmlformats.org/drawingml/2006/wordprocessingDrawing" xmlns:w10="urn:schemas-microsoft-com:office:word" xmlns:w="http://schemas.openxmlformats.org/wordprocessingml/2006/main" xmlns:w14="http://schemas.microsoft.com/office/word/2010/wordml" xmlns:w15="http://schemas.microsoft.com/office/word/2012/wordml" xmlns:w16cex="http://schemas.microsoft.com/office/word/2018/wordml/cex" xmlns:w16cid="http://schemas.microsoft.com/office/word/2016/wordml/cid" xmlns:w16="http://schemas.microsoft.com/office/word/2018/wordml" xmlns:w16du="http://schemas.microsoft.com/office/word/2023/wordml/word16du" xmlns:w16sdtdh="http://schemas.microsoft.com/office/word/2020/wordml/sdtdatahash" xmlns:w16se="http://schemas.microsoft.com/office/word/2015/wordml/symex" xmlns:wpg="http://schemas.microsoft.com/office/word/2010/wordprocessingGroup" xmlns:wpi="http://schemas.microsoft.com/office/word/2010/wordprocessingInk" xmlns:wne="http://schemas.microsoft.com/office/word/2006/wordml" xmlns:wps="http://schemas.microsoft.com/office/word/2010/wordprocessingShape" mc:Ignorable="w14 w15 w16se w16cid w16 w16cex w16sdtdh w16du wp14">
+  <w:footnote w:type="separator" w:id="-1">
+    <w:p>
+      <w:pPr>
+        <w:spacing w:after="0" w:line="240" w:lineRule="auto"/>
+      </w:pPr>
+      <w:r>
+        <w:separator/>
+      </w:r>
+    </w:p>
+  </w:footnote>
+  <w:footnote w:type="continuationSeparator" w:id="0">
+    <w:p>
+      <w:pPr>
+        <w:spacing w:after="0" w:line="240" w:lineRule="auto"/>
+      </w:pPr>
+      <w:r>
+        <w:continuationSeparator/>
+      </w:r>
+    </w:p>
+  </w:footnote>
+</w:footnotes>
+</file>
+
 <file path=word/numbering.xml><?xml version="1.0" encoding="utf-8"?>
 <w:numbering xmlns:wpc="http://schemas.microsoft.com/office/word/2010/wordprocessingCanvas" xmlns:cx="http://schemas.microsoft.com/office/drawing/2014/chartex" xmlns:cx1="http://schemas.microsoft.com/office/drawing/2015/9/8/chartex" xmlns:cx2="http://schemas.microsoft.com/office/drawing/2015/10/21/chartex" xmlns:cx3="http://schemas.microsoft.com/office/drawing/2016/5/9/chartex" xmlns:cx4="http://schemas.microsoft.com/office/drawing/2016/5/10/chartex" xmlns:cx5="http://schemas.microsoft.com/office/drawing/2016/5/11/chartex" xmlns:cx6="http://schemas.microsoft.com/office/drawing/2016/5/12/chartex" xmlns:cx7="http://schemas.microsoft.com/office/drawing/2016/5/13/chartex" xmlns:cx8="http://schemas.microsoft.com/office/drawing/2016/5/14/chartex" xmlns:mc="http://schemas.openxmlformats.org/markup-compatibility/2006" xmlns:aink="http://schemas.microsoft.com/office/drawing/2016/ink" xmlns:am3d="http://schemas.microsoft.com/office/drawing/2017/model3d" xmlns:o="urn:schemas-microsoft-com:office:office" xmlns:oel="http://schemas.microsoft.com/office/2019/extlst" xmlns:r="http://schemas.openxmlformats.org/officeDocument/2006/relationships" xmlns:m="http://schemas.openxmlformats.org/officeDocument/2006/math" xmlns:v="urn:schemas-microsoft-com:vml" xmlns:wp14="http://schemas.microsoft.com/office/word/2010/wordprocessingDrawing" xmlns:wp="http://schemas.openxmlformats.org/drawingml/2006/wordprocessingDrawing" xmlns:w10="urn:schemas-microsoft-com:office:word" xmlns:w="http://schemas.openxmlformats.org/wordprocessingml/2006/main" xmlns:w14="http://schemas.microsoft.com/office/word/2010/wordml" xmlns:w15="http://schemas.microsoft.com/office/word/2012/wordml" xmlns:w16cex="http://schemas.microsoft.com/office/word/2018/wordml/cex" xmlns:w16cid="http://schemas.microsoft.com/office/word/2016/wordml/cid" xmlns:w16="http://schemas.microsoft.com/office/word/2018/wordml" xmlns:w16du="http://schemas.microsoft.com/office/word/2023/wordml/word16du" xmlns:w16sdtdh="http://schemas.microsoft.com/office/word/2020/wordml/sdtdatahash" xmlns:w16se="http://schemas.microsoft.com/office/word/2015/wordml/symex" xmlns:wpg="http://schemas.microsoft.com/office/word/2010/wordprocessingGroup" xmlns:wpi="http://schemas.microsoft.com/office/word/2010/wordprocessingInk" xmlns:wne="http://schemas.microsoft.com/office/word/2006/wordml" xmlns:wps="http://schemas.microsoft.com/office/word/2010/wordprocessingShape" mc:Ignorable="w14 w15 w16se w16cid w16 w16cex w16sdtdh w16du wp14">
   <w:abstractNum w:abstractNumId="0" w15:restartNumberingAfterBreak="0">
+    <w:nsid w:val="0AA34441"/>
+    <w:multiLevelType w:val="hybridMultilevel"/>
+    <w:tmpl w:val="83164B18"/>
+    <w:lvl w:ilvl="0" w:tplc="0C0A0001">
+      <w:start w:val="1"/>
+      <w:numFmt w:val="bullet"/>
+      <w:lvlText w:val=""/>
+      <w:lvlJc w:val="left"/>
+      <w:pPr>
+        <w:ind w:left="720" w:hanging="360"/>
+      </w:pPr>
+      <w:rPr>
+        <w:rFonts w:ascii="Symbol" w:hAnsi="Symbol" w:hint="default"/>
+      </w:rPr>
+    </w:lvl>
+    <w:lvl w:ilvl="1" w:tplc="0C0A0003" w:tentative="1">
+      <w:start w:val="1"/>
+      <w:numFmt w:val="bullet"/>
+      <w:lvlText w:val="o"/>
+      <w:lvlJc w:val="left"/>
+      <w:pPr>
+        <w:ind w:left="1440" w:hanging="360"/>
+      </w:pPr>
+      <w:rPr>
+        <w:rFonts w:ascii="Courier New" w:hAnsi="Courier New" w:cs="Courier New" w:hint="default"/>
+      </w:rPr>
+    </w:lvl>
+    <w:lvl w:ilvl="2" w:tplc="0C0A0005" w:tentative="1">
+      <w:start w:val="1"/>
+      <w:numFmt w:val="bullet"/>
+      <w:lvlText w:val=""/>
+      <w:lvlJc w:val="left"/>
+      <w:pPr>
+        <w:ind w:left="2160" w:hanging="360"/>
+      </w:pPr>
+      <w:rPr>
+        <w:rFonts w:ascii="Wingdings" w:hAnsi="Wingdings" w:hint="default"/>
+      </w:rPr>
+    </w:lvl>
+    <w:lvl w:ilvl="3" w:tplc="0C0A0001" w:tentative="1">
+      <w:start w:val="1"/>
+      <w:numFmt w:val="bullet"/>
+      <w:lvlText w:val=""/>
+      <w:lvlJc w:val="left"/>
+      <w:pPr>
+        <w:ind w:left="2880" w:hanging="360"/>
+      </w:pPr>
+      <w:rPr>
+        <w:rFonts w:ascii="Symbol" w:hAnsi="Symbol" w:hint="default"/>
+      </w:rPr>
+    </w:lvl>
+    <w:lvl w:ilvl="4" w:tplc="0C0A0003" w:tentative="1">
+      <w:start w:val="1"/>
+      <w:numFmt w:val="bullet"/>
+      <w:lvlText w:val="o"/>
+      <w:lvlJc w:val="left"/>
+      <w:pPr>
+        <w:ind w:left="3600" w:hanging="360"/>
+      </w:pPr>
+      <w:rPr>
+        <w:rFonts w:ascii="Courier New" w:hAnsi="Courier New" w:cs="Courier New" w:hint="default"/>
+      </w:rPr>
+    </w:lvl>
+    <w:lvl w:ilvl="5" w:tplc="0C0A0005" w:tentative="1">
+      <w:start w:val="1"/>
+      <w:numFmt w:val="bullet"/>
+      <w:lvlText w:val=""/>
+      <w:lvlJc w:val="left"/>
+      <w:pPr>
+        <w:ind w:left="4320" w:hanging="360"/>
+      </w:pPr>
+      <w:rPr>
+        <w:rFonts w:ascii="Wingdings" w:hAnsi="Wingdings" w:hint="default"/>
+      </w:rPr>
+    </w:lvl>
+    <w:lvl w:ilvl="6" w:tplc="0C0A0001" w:tentative="1">
+      <w:start w:val="1"/>
+      <w:numFmt w:val="bullet"/>
+      <w:lvlText w:val=""/>
+      <w:lvlJc w:val="left"/>
+      <w:pPr>
+        <w:ind w:left="5040" w:hanging="360"/>
+      </w:pPr>
+      <w:rPr>
+        <w:rFonts w:ascii="Symbol" w:hAnsi="Symbol" w:hint="default"/>
+      </w:rPr>
+    </w:lvl>
+    <w:lvl w:ilvl="7" w:tplc="0C0A0003" w:tentative="1">
+      <w:start w:val="1"/>
+      <w:numFmt w:val="bullet"/>
+      <w:lvlText w:val="o"/>
+      <w:lvlJc w:val="left"/>
+      <w:pPr>
+        <w:ind w:left="5760" w:hanging="360"/>
+      </w:pPr>
+      <w:rPr>
+        <w:rFonts w:ascii="Courier New" w:hAnsi="Courier New" w:cs="Courier New" w:hint="default"/>
+      </w:rPr>
+    </w:lvl>
+    <w:lvl w:ilvl="8" w:tplc="0C0A0005" w:tentative="1">
+      <w:start w:val="1"/>
+      <w:numFmt w:val="bullet"/>
+      <w:lvlText w:val=""/>
+      <w:lvlJc w:val="left"/>
+      <w:pPr>
+        <w:ind w:left="6480" w:hanging="360"/>
+      </w:pPr>
+      <w:rPr>
+        <w:rFonts w:ascii="Wingdings" w:hAnsi="Wingdings" w:hint="default"/>
+      </w:rPr>
+    </w:lvl>
+  </w:abstractNum>
+  <w:abstractNum w:abstractNumId="1" w15:restartNumberingAfterBreak="0">
     <w:nsid w:val="21450BF2"/>
     <w:multiLevelType w:val="hybridMultilevel"/>
     <w:tmpl w:val="C4E8801E"/>
@@ -1072,7 +1605,7 @@
       </w:rPr>
     </w:lvl>
   </w:abstractNum>
-  <w:abstractNum w:abstractNumId="1" w15:restartNumberingAfterBreak="0">
+  <w:abstractNum w:abstractNumId="2" w15:restartNumberingAfterBreak="0">
     <w:nsid w:val="40AA69F0"/>
     <w:multiLevelType w:val="hybridMultilevel"/>
     <w:tmpl w:val="BE4AA248"/>
@@ -1185,7 +1718,7 @@
       </w:rPr>
     </w:lvl>
   </w:abstractNum>
-  <w:abstractNum w:abstractNumId="2" w15:restartNumberingAfterBreak="0">
+  <w:abstractNum w:abstractNumId="3" w15:restartNumberingAfterBreak="0">
     <w:nsid w:val="466252DD"/>
     <w:multiLevelType w:val="hybridMultilevel"/>
     <w:tmpl w:val="7ECCBCC6"/>
@@ -1298,7 +1831,233 @@
       </w:rPr>
     </w:lvl>
   </w:abstractNum>
-  <w:abstractNum w:abstractNumId="3" w15:restartNumberingAfterBreak="0">
+  <w:abstractNum w:abstractNumId="4" w15:restartNumberingAfterBreak="0">
+    <w:nsid w:val="4F790A91"/>
+    <w:multiLevelType w:val="hybridMultilevel"/>
+    <w:tmpl w:val="3A6EF4B2"/>
+    <w:lvl w:ilvl="0" w:tplc="0C0A0001">
+      <w:start w:val="1"/>
+      <w:numFmt w:val="bullet"/>
+      <w:lvlText w:val=""/>
+      <w:lvlJc w:val="left"/>
+      <w:pPr>
+        <w:ind w:left="720" w:hanging="360"/>
+      </w:pPr>
+      <w:rPr>
+        <w:rFonts w:ascii="Symbol" w:hAnsi="Symbol" w:hint="default"/>
+      </w:rPr>
+    </w:lvl>
+    <w:lvl w:ilvl="1" w:tplc="0C0A0003" w:tentative="1">
+      <w:start w:val="1"/>
+      <w:numFmt w:val="bullet"/>
+      <w:lvlText w:val="o"/>
+      <w:lvlJc w:val="left"/>
+      <w:pPr>
+        <w:ind w:left="1440" w:hanging="360"/>
+      </w:pPr>
+      <w:rPr>
+        <w:rFonts w:ascii="Courier New" w:hAnsi="Courier New" w:cs="Courier New" w:hint="default"/>
+      </w:rPr>
+    </w:lvl>
+    <w:lvl w:ilvl="2" w:tplc="0C0A0005" w:tentative="1">
+      <w:start w:val="1"/>
+      <w:numFmt w:val="bullet"/>
+      <w:lvlText w:val=""/>
+      <w:lvlJc w:val="left"/>
+      <w:pPr>
+        <w:ind w:left="2160" w:hanging="360"/>
+      </w:pPr>
+      <w:rPr>
+        <w:rFonts w:ascii="Wingdings" w:hAnsi="Wingdings" w:hint="default"/>
+      </w:rPr>
+    </w:lvl>
+    <w:lvl w:ilvl="3" w:tplc="0C0A0001" w:tentative="1">
+      <w:start w:val="1"/>
+      <w:numFmt w:val="bullet"/>
+      <w:lvlText w:val=""/>
+      <w:lvlJc w:val="left"/>
+      <w:pPr>
+        <w:ind w:left="2880" w:hanging="360"/>
+      </w:pPr>
+      <w:rPr>
+        <w:rFonts w:ascii="Symbol" w:hAnsi="Symbol" w:hint="default"/>
+      </w:rPr>
+    </w:lvl>
+    <w:lvl w:ilvl="4" w:tplc="0C0A0003" w:tentative="1">
+      <w:start w:val="1"/>
+      <w:numFmt w:val="bullet"/>
+      <w:lvlText w:val="o"/>
+      <w:lvlJc w:val="left"/>
+      <w:pPr>
+        <w:ind w:left="3600" w:hanging="360"/>
+      </w:pPr>
+      <w:rPr>
+        <w:rFonts w:ascii="Courier New" w:hAnsi="Courier New" w:cs="Courier New" w:hint="default"/>
+      </w:rPr>
+    </w:lvl>
+    <w:lvl w:ilvl="5" w:tplc="0C0A0005" w:tentative="1">
+      <w:start w:val="1"/>
+      <w:numFmt w:val="bullet"/>
+      <w:lvlText w:val=""/>
+      <w:lvlJc w:val="left"/>
+      <w:pPr>
+        <w:ind w:left="4320" w:hanging="360"/>
+      </w:pPr>
+      <w:rPr>
+        <w:rFonts w:ascii="Wingdings" w:hAnsi="Wingdings" w:hint="default"/>
+      </w:rPr>
+    </w:lvl>
+    <w:lvl w:ilvl="6" w:tplc="0C0A0001" w:tentative="1">
+      <w:start w:val="1"/>
+      <w:numFmt w:val="bullet"/>
+      <w:lvlText w:val=""/>
+      <w:lvlJc w:val="left"/>
+      <w:pPr>
+        <w:ind w:left="5040" w:hanging="360"/>
+      </w:pPr>
+      <w:rPr>
+        <w:rFonts w:ascii="Symbol" w:hAnsi="Symbol" w:hint="default"/>
+      </w:rPr>
+    </w:lvl>
+    <w:lvl w:ilvl="7" w:tplc="0C0A0003" w:tentative="1">
+      <w:start w:val="1"/>
+      <w:numFmt w:val="bullet"/>
+      <w:lvlText w:val="o"/>
+      <w:lvlJc w:val="left"/>
+      <w:pPr>
+        <w:ind w:left="5760" w:hanging="360"/>
+      </w:pPr>
+      <w:rPr>
+        <w:rFonts w:ascii="Courier New" w:hAnsi="Courier New" w:cs="Courier New" w:hint="default"/>
+      </w:rPr>
+    </w:lvl>
+    <w:lvl w:ilvl="8" w:tplc="0C0A0005" w:tentative="1">
+      <w:start w:val="1"/>
+      <w:numFmt w:val="bullet"/>
+      <w:lvlText w:val=""/>
+      <w:lvlJc w:val="left"/>
+      <w:pPr>
+        <w:ind w:left="6480" w:hanging="360"/>
+      </w:pPr>
+      <w:rPr>
+        <w:rFonts w:ascii="Wingdings" w:hAnsi="Wingdings" w:hint="default"/>
+      </w:rPr>
+    </w:lvl>
+  </w:abstractNum>
+  <w:abstractNum w:abstractNumId="5" w15:restartNumberingAfterBreak="0">
+    <w:nsid w:val="5A065813"/>
+    <w:multiLevelType w:val="hybridMultilevel"/>
+    <w:tmpl w:val="2AC6438C"/>
+    <w:lvl w:ilvl="0" w:tplc="0C0A0001">
+      <w:start w:val="1"/>
+      <w:numFmt w:val="bullet"/>
+      <w:lvlText w:val=""/>
+      <w:lvlJc w:val="left"/>
+      <w:pPr>
+        <w:ind w:left="720" w:hanging="360"/>
+      </w:pPr>
+      <w:rPr>
+        <w:rFonts w:ascii="Symbol" w:hAnsi="Symbol" w:hint="default"/>
+      </w:rPr>
+    </w:lvl>
+    <w:lvl w:ilvl="1" w:tplc="0C0A0003" w:tentative="1">
+      <w:start w:val="1"/>
+      <w:numFmt w:val="bullet"/>
+      <w:lvlText w:val="o"/>
+      <w:lvlJc w:val="left"/>
+      <w:pPr>
+        <w:ind w:left="1440" w:hanging="360"/>
+      </w:pPr>
+      <w:rPr>
+        <w:rFonts w:ascii="Courier New" w:hAnsi="Courier New" w:cs="Courier New" w:hint="default"/>
+      </w:rPr>
+    </w:lvl>
+    <w:lvl w:ilvl="2" w:tplc="0C0A0005" w:tentative="1">
+      <w:start w:val="1"/>
+      <w:numFmt w:val="bullet"/>
+      <w:lvlText w:val=""/>
+      <w:lvlJc w:val="left"/>
+      <w:pPr>
+        <w:ind w:left="2160" w:hanging="360"/>
+      </w:pPr>
+      <w:rPr>
+        <w:rFonts w:ascii="Wingdings" w:hAnsi="Wingdings" w:hint="default"/>
+      </w:rPr>
+    </w:lvl>
+    <w:lvl w:ilvl="3" w:tplc="0C0A0001" w:tentative="1">
+      <w:start w:val="1"/>
+      <w:numFmt w:val="bullet"/>
+      <w:lvlText w:val=""/>
+      <w:lvlJc w:val="left"/>
+      <w:pPr>
+        <w:ind w:left="2880" w:hanging="360"/>
+      </w:pPr>
+      <w:rPr>
+        <w:rFonts w:ascii="Symbol" w:hAnsi="Symbol" w:hint="default"/>
+      </w:rPr>
+    </w:lvl>
+    <w:lvl w:ilvl="4" w:tplc="0C0A0003" w:tentative="1">
+      <w:start w:val="1"/>
+      <w:numFmt w:val="bullet"/>
+      <w:lvlText w:val="o"/>
+      <w:lvlJc w:val="left"/>
+      <w:pPr>
+        <w:ind w:left="3600" w:hanging="360"/>
+      </w:pPr>
+      <w:rPr>
+        <w:rFonts w:ascii="Courier New" w:hAnsi="Courier New" w:cs="Courier New" w:hint="default"/>
+      </w:rPr>
+    </w:lvl>
+    <w:lvl w:ilvl="5" w:tplc="0C0A0005" w:tentative="1">
+      <w:start w:val="1"/>
+      <w:numFmt w:val="bullet"/>
+      <w:lvlText w:val=""/>
+      <w:lvlJc w:val="left"/>
+      <w:pPr>
+        <w:ind w:left="4320" w:hanging="360"/>
+      </w:pPr>
+      <w:rPr>
+        <w:rFonts w:ascii="Wingdings" w:hAnsi="Wingdings" w:hint="default"/>
+      </w:rPr>
+    </w:lvl>
+    <w:lvl w:ilvl="6" w:tplc="0C0A0001" w:tentative="1">
+      <w:start w:val="1"/>
+      <w:numFmt w:val="bullet"/>
+      <w:lvlText w:val=""/>
+      <w:lvlJc w:val="left"/>
+      <w:pPr>
+        <w:ind w:left="5040" w:hanging="360"/>
+      </w:pPr>
+      <w:rPr>
+        <w:rFonts w:ascii="Symbol" w:hAnsi="Symbol" w:hint="default"/>
+      </w:rPr>
+    </w:lvl>
+    <w:lvl w:ilvl="7" w:tplc="0C0A0003" w:tentative="1">
+      <w:start w:val="1"/>
+      <w:numFmt w:val="bullet"/>
+      <w:lvlText w:val="o"/>
+      <w:lvlJc w:val="left"/>
+      <w:pPr>
+        <w:ind w:left="5760" w:hanging="360"/>
+      </w:pPr>
+      <w:rPr>
+        <w:rFonts w:ascii="Courier New" w:hAnsi="Courier New" w:cs="Courier New" w:hint="default"/>
+      </w:rPr>
+    </w:lvl>
+    <w:lvl w:ilvl="8" w:tplc="0C0A0005" w:tentative="1">
+      <w:start w:val="1"/>
+      <w:numFmt w:val="bullet"/>
+      <w:lvlText w:val=""/>
+      <w:lvlJc w:val="left"/>
+      <w:pPr>
+        <w:ind w:left="6480" w:hanging="360"/>
+      </w:pPr>
+      <w:rPr>
+        <w:rFonts w:ascii="Wingdings" w:hAnsi="Wingdings" w:hint="default"/>
+      </w:rPr>
+    </w:lvl>
+  </w:abstractNum>
+  <w:abstractNum w:abstractNumId="6" w15:restartNumberingAfterBreak="0">
     <w:nsid w:val="5EDA2470"/>
     <w:multiLevelType w:val="hybridMultilevel"/>
     <w:tmpl w:val="4C1AD15C"/>
@@ -1411,7 +2170,7 @@
       </w:rPr>
     </w:lvl>
   </w:abstractNum>
-  <w:abstractNum w:abstractNumId="4" w15:restartNumberingAfterBreak="0">
+  <w:abstractNum w:abstractNumId="7" w15:restartNumberingAfterBreak="0">
     <w:nsid w:val="634D39F3"/>
     <w:multiLevelType w:val="hybridMultilevel"/>
     <w:tmpl w:val="CEF40E64"/>
@@ -1524,20 +2283,261 @@
       </w:rPr>
     </w:lvl>
   </w:abstractNum>
+  <w:abstractNum w:abstractNumId="8" w15:restartNumberingAfterBreak="0">
+    <w:nsid w:val="6F9B6084"/>
+    <w:multiLevelType w:val="hybridMultilevel"/>
+    <w:tmpl w:val="01F8DD18"/>
+    <w:lvl w:ilvl="0" w:tplc="0C0A0001">
+      <w:start w:val="1"/>
+      <w:numFmt w:val="bullet"/>
+      <w:lvlText w:val=""/>
+      <w:lvlJc w:val="left"/>
+      <w:pPr>
+        <w:ind w:left="720" w:hanging="360"/>
+      </w:pPr>
+      <w:rPr>
+        <w:rFonts w:ascii="Symbol" w:hAnsi="Symbol" w:hint="default"/>
+      </w:rPr>
+    </w:lvl>
+    <w:lvl w:ilvl="1" w:tplc="0C0A0003" w:tentative="1">
+      <w:start w:val="1"/>
+      <w:numFmt w:val="bullet"/>
+      <w:lvlText w:val="o"/>
+      <w:lvlJc w:val="left"/>
+      <w:pPr>
+        <w:ind w:left="1440" w:hanging="360"/>
+      </w:pPr>
+      <w:rPr>
+        <w:rFonts w:ascii="Courier New" w:hAnsi="Courier New" w:cs="Courier New" w:hint="default"/>
+      </w:rPr>
+    </w:lvl>
+    <w:lvl w:ilvl="2" w:tplc="0C0A0005" w:tentative="1">
+      <w:start w:val="1"/>
+      <w:numFmt w:val="bullet"/>
+      <w:lvlText w:val=""/>
+      <w:lvlJc w:val="left"/>
+      <w:pPr>
+        <w:ind w:left="2160" w:hanging="360"/>
+      </w:pPr>
+      <w:rPr>
+        <w:rFonts w:ascii="Wingdings" w:hAnsi="Wingdings" w:hint="default"/>
+      </w:rPr>
+    </w:lvl>
+    <w:lvl w:ilvl="3" w:tplc="0C0A0001" w:tentative="1">
+      <w:start w:val="1"/>
+      <w:numFmt w:val="bullet"/>
+      <w:lvlText w:val=""/>
+      <w:lvlJc w:val="left"/>
+      <w:pPr>
+        <w:ind w:left="2880" w:hanging="360"/>
+      </w:pPr>
+      <w:rPr>
+        <w:rFonts w:ascii="Symbol" w:hAnsi="Symbol" w:hint="default"/>
+      </w:rPr>
+    </w:lvl>
+    <w:lvl w:ilvl="4" w:tplc="0C0A0003" w:tentative="1">
+      <w:start w:val="1"/>
+      <w:numFmt w:val="bullet"/>
+      <w:lvlText w:val="o"/>
+      <w:lvlJc w:val="left"/>
+      <w:pPr>
+        <w:ind w:left="3600" w:hanging="360"/>
+      </w:pPr>
+      <w:rPr>
+        <w:rFonts w:ascii="Courier New" w:hAnsi="Courier New" w:cs="Courier New" w:hint="default"/>
+      </w:rPr>
+    </w:lvl>
+    <w:lvl w:ilvl="5" w:tplc="0C0A0005" w:tentative="1">
+      <w:start w:val="1"/>
+      <w:numFmt w:val="bullet"/>
+      <w:lvlText w:val=""/>
+      <w:lvlJc w:val="left"/>
+      <w:pPr>
+        <w:ind w:left="4320" w:hanging="360"/>
+      </w:pPr>
+      <w:rPr>
+        <w:rFonts w:ascii="Wingdings" w:hAnsi="Wingdings" w:hint="default"/>
+      </w:rPr>
+    </w:lvl>
+    <w:lvl w:ilvl="6" w:tplc="0C0A0001" w:tentative="1">
+      <w:start w:val="1"/>
+      <w:numFmt w:val="bullet"/>
+      <w:lvlText w:val=""/>
+      <w:lvlJc w:val="left"/>
+      <w:pPr>
+        <w:ind w:left="5040" w:hanging="360"/>
+      </w:pPr>
+      <w:rPr>
+        <w:rFonts w:ascii="Symbol" w:hAnsi="Symbol" w:hint="default"/>
+      </w:rPr>
+    </w:lvl>
+    <w:lvl w:ilvl="7" w:tplc="0C0A0003" w:tentative="1">
+      <w:start w:val="1"/>
+      <w:numFmt w:val="bullet"/>
+      <w:lvlText w:val="o"/>
+      <w:lvlJc w:val="left"/>
+      <w:pPr>
+        <w:ind w:left="5760" w:hanging="360"/>
+      </w:pPr>
+      <w:rPr>
+        <w:rFonts w:ascii="Courier New" w:hAnsi="Courier New" w:cs="Courier New" w:hint="default"/>
+      </w:rPr>
+    </w:lvl>
+    <w:lvl w:ilvl="8" w:tplc="0C0A0005" w:tentative="1">
+      <w:start w:val="1"/>
+      <w:numFmt w:val="bullet"/>
+      <w:lvlText w:val=""/>
+      <w:lvlJc w:val="left"/>
+      <w:pPr>
+        <w:ind w:left="6480" w:hanging="360"/>
+      </w:pPr>
+      <w:rPr>
+        <w:rFonts w:ascii="Wingdings" w:hAnsi="Wingdings" w:hint="default"/>
+      </w:rPr>
+    </w:lvl>
+  </w:abstractNum>
+  <w:abstractNum w:abstractNumId="9" w15:restartNumberingAfterBreak="0">
+    <w:nsid w:val="7B0C4530"/>
+    <w:multiLevelType w:val="hybridMultilevel"/>
+    <w:tmpl w:val="0CE88486"/>
+    <w:lvl w:ilvl="0" w:tplc="0C0A0001">
+      <w:start w:val="1"/>
+      <w:numFmt w:val="bullet"/>
+      <w:lvlText w:val=""/>
+      <w:lvlJc w:val="left"/>
+      <w:pPr>
+        <w:ind w:left="720" w:hanging="360"/>
+      </w:pPr>
+      <w:rPr>
+        <w:rFonts w:ascii="Symbol" w:hAnsi="Symbol" w:hint="default"/>
+      </w:rPr>
+    </w:lvl>
+    <w:lvl w:ilvl="1" w:tplc="0C0A0003" w:tentative="1">
+      <w:start w:val="1"/>
+      <w:numFmt w:val="bullet"/>
+      <w:lvlText w:val="o"/>
+      <w:lvlJc w:val="left"/>
+      <w:pPr>
+        <w:ind w:left="1440" w:hanging="360"/>
+      </w:pPr>
+      <w:rPr>
+        <w:rFonts w:ascii="Courier New" w:hAnsi="Courier New" w:cs="Courier New" w:hint="default"/>
+      </w:rPr>
+    </w:lvl>
+    <w:lvl w:ilvl="2" w:tplc="0C0A0005" w:tentative="1">
+      <w:start w:val="1"/>
+      <w:numFmt w:val="bullet"/>
+      <w:lvlText w:val=""/>
+      <w:lvlJc w:val="left"/>
+      <w:pPr>
+        <w:ind w:left="2160" w:hanging="360"/>
+      </w:pPr>
+      <w:rPr>
+        <w:rFonts w:ascii="Wingdings" w:hAnsi="Wingdings" w:hint="default"/>
+      </w:rPr>
+    </w:lvl>
+    <w:lvl w:ilvl="3" w:tplc="0C0A0001" w:tentative="1">
+      <w:start w:val="1"/>
+      <w:numFmt w:val="bullet"/>
+      <w:lvlText w:val=""/>
+      <w:lvlJc w:val="left"/>
+      <w:pPr>
+        <w:ind w:left="2880" w:hanging="360"/>
+      </w:pPr>
+      <w:rPr>
+        <w:rFonts w:ascii="Symbol" w:hAnsi="Symbol" w:hint="default"/>
+      </w:rPr>
+    </w:lvl>
+    <w:lvl w:ilvl="4" w:tplc="0C0A0003" w:tentative="1">
+      <w:start w:val="1"/>
+      <w:numFmt w:val="bullet"/>
+      <w:lvlText w:val="o"/>
+      <w:lvlJc w:val="left"/>
+      <w:pPr>
+        <w:ind w:left="3600" w:hanging="360"/>
+      </w:pPr>
+      <w:rPr>
+        <w:rFonts w:ascii="Courier New" w:hAnsi="Courier New" w:cs="Courier New" w:hint="default"/>
+      </w:rPr>
+    </w:lvl>
+    <w:lvl w:ilvl="5" w:tplc="0C0A0005" w:tentative="1">
+      <w:start w:val="1"/>
+      <w:numFmt w:val="bullet"/>
+      <w:lvlText w:val=""/>
+      <w:lvlJc w:val="left"/>
+      <w:pPr>
+        <w:ind w:left="4320" w:hanging="360"/>
+      </w:pPr>
+      <w:rPr>
+        <w:rFonts w:ascii="Wingdings" w:hAnsi="Wingdings" w:hint="default"/>
+      </w:rPr>
+    </w:lvl>
+    <w:lvl w:ilvl="6" w:tplc="0C0A0001" w:tentative="1">
+      <w:start w:val="1"/>
+      <w:numFmt w:val="bullet"/>
+      <w:lvlText w:val=""/>
+      <w:lvlJc w:val="left"/>
+      <w:pPr>
+        <w:ind w:left="5040" w:hanging="360"/>
+      </w:pPr>
+      <w:rPr>
+        <w:rFonts w:ascii="Symbol" w:hAnsi="Symbol" w:hint="default"/>
+      </w:rPr>
+    </w:lvl>
+    <w:lvl w:ilvl="7" w:tplc="0C0A0003" w:tentative="1">
+      <w:start w:val="1"/>
+      <w:numFmt w:val="bullet"/>
+      <w:lvlText w:val="o"/>
+      <w:lvlJc w:val="left"/>
+      <w:pPr>
+        <w:ind w:left="5760" w:hanging="360"/>
+      </w:pPr>
+      <w:rPr>
+        <w:rFonts w:ascii="Courier New" w:hAnsi="Courier New" w:cs="Courier New" w:hint="default"/>
+      </w:rPr>
+    </w:lvl>
+    <w:lvl w:ilvl="8" w:tplc="0C0A0005" w:tentative="1">
+      <w:start w:val="1"/>
+      <w:numFmt w:val="bullet"/>
+      <w:lvlText w:val=""/>
+      <w:lvlJc w:val="left"/>
+      <w:pPr>
+        <w:ind w:left="6480" w:hanging="360"/>
+      </w:pPr>
+      <w:rPr>
+        <w:rFonts w:ascii="Wingdings" w:hAnsi="Wingdings" w:hint="default"/>
+      </w:rPr>
+    </w:lvl>
+  </w:abstractNum>
   <w:num w:numId="1" w16cid:durableId="341014432">
+    <w:abstractNumId w:val="6"/>
+  </w:num>
+  <w:num w:numId="2" w16cid:durableId="1519659266">
+    <w:abstractNumId w:val="7"/>
+  </w:num>
+  <w:num w:numId="3" w16cid:durableId="2015839511">
     <w:abstractNumId w:val="3"/>
   </w:num>
-  <w:num w:numId="2" w16cid:durableId="1519659266">
+  <w:num w:numId="4" w16cid:durableId="2014646430">
+    <w:abstractNumId w:val="2"/>
+  </w:num>
+  <w:num w:numId="5" w16cid:durableId="1340740219">
+    <w:abstractNumId w:val="1"/>
+  </w:num>
+  <w:num w:numId="6" w16cid:durableId="2129690494">
     <w:abstractNumId w:val="4"/>
   </w:num>
-  <w:num w:numId="3" w16cid:durableId="2015839511">
-    <w:abstractNumId w:val="2"/>
+  <w:num w:numId="7" w16cid:durableId="1548761420">
+    <w:abstractNumId w:val="5"/>
   </w:num>
-  <w:num w:numId="4" w16cid:durableId="2014646430">
-    <w:abstractNumId w:val="1"/>
+  <w:num w:numId="8" w16cid:durableId="153878998">
+    <w:abstractNumId w:val="0"/>
   </w:num>
-  <w:num w:numId="5" w16cid:durableId="1340740219">
-    <w:abstractNumId w:val="0"/>
+  <w:num w:numId="9" w16cid:durableId="758791738">
+    <w:abstractNumId w:val="9"/>
+  </w:num>
+  <w:num w:numId="10" w16cid:durableId="1458984527">
+    <w:abstractNumId w:val="8"/>
   </w:num>
 </w:numbering>
 </file>
@@ -2010,6 +3010,7 @@
   <w:style w:type="character" w:default="1" w:styleId="Fuentedeprrafopredeter">
     <w:name w:val="Default Paragraph Font"/>
     <w:uiPriority w:val="1"/>
+    <w:semiHidden/>
     <w:unhideWhenUsed/>
   </w:style>
   <w:style w:type="table" w:default="1" w:styleId="Tablanormal">
@@ -2117,6 +3118,75 @@
       <w:color w:val="605E5C"/>
       <w:shd w:val="clear" w:color="auto" w:fill="E1DFDD"/>
     </w:rPr>
+  </w:style>
+  <w:style w:type="paragraph" w:styleId="Sinespaciado">
+    <w:name w:val="No Spacing"/>
+    <w:link w:val="SinespaciadoCar"/>
+    <w:uiPriority w:val="1"/>
+    <w:qFormat/>
+    <w:rsid w:val="00C40B27"/>
+    <w:pPr>
+      <w:spacing w:after="0" w:line="240" w:lineRule="auto"/>
+    </w:pPr>
+    <w:rPr>
+      <w:rFonts w:eastAsiaTheme="minorEastAsia"/>
+      <w:lang w:eastAsia="es-ES"/>
+    </w:rPr>
+  </w:style>
+  <w:style w:type="character" w:customStyle="1" w:styleId="SinespaciadoCar">
+    <w:name w:val="Sin espaciado Car"/>
+    <w:basedOn w:val="Fuentedeprrafopredeter"/>
+    <w:link w:val="Sinespaciado"/>
+    <w:uiPriority w:val="1"/>
+    <w:rsid w:val="00C40B27"/>
+    <w:rPr>
+      <w:rFonts w:eastAsiaTheme="minorEastAsia"/>
+      <w:lang w:eastAsia="es-ES"/>
+    </w:rPr>
+  </w:style>
+  <w:style w:type="paragraph" w:styleId="Encabezado">
+    <w:name w:val="header"/>
+    <w:basedOn w:val="Normal"/>
+    <w:link w:val="EncabezadoCar"/>
+    <w:uiPriority w:val="99"/>
+    <w:unhideWhenUsed/>
+    <w:rsid w:val="00BF6711"/>
+    <w:pPr>
+      <w:tabs>
+        <w:tab w:val="center" w:pos="4252"/>
+        <w:tab w:val="right" w:pos="8504"/>
+      </w:tabs>
+      <w:spacing w:after="0" w:line="240" w:lineRule="auto"/>
+    </w:pPr>
+  </w:style>
+  <w:style w:type="character" w:customStyle="1" w:styleId="EncabezadoCar">
+    <w:name w:val="Encabezado Car"/>
+    <w:basedOn w:val="Fuentedeprrafopredeter"/>
+    <w:link w:val="Encabezado"/>
+    <w:uiPriority w:val="99"/>
+    <w:rsid w:val="00BF6711"/>
+  </w:style>
+  <w:style w:type="paragraph" w:styleId="Piedepgina">
+    <w:name w:val="footer"/>
+    <w:basedOn w:val="Normal"/>
+    <w:link w:val="PiedepginaCar"/>
+    <w:uiPriority w:val="99"/>
+    <w:unhideWhenUsed/>
+    <w:rsid w:val="00BF6711"/>
+    <w:pPr>
+      <w:tabs>
+        <w:tab w:val="center" w:pos="4252"/>
+        <w:tab w:val="right" w:pos="8504"/>
+      </w:tabs>
+      <w:spacing w:after="0" w:line="240" w:lineRule="auto"/>
+    </w:pPr>
+  </w:style>
+  <w:style w:type="character" w:customStyle="1" w:styleId="PiedepginaCar">
+    <w:name w:val="Pie de página Car"/>
+    <w:basedOn w:val="Fuentedeprrafopredeter"/>
+    <w:link w:val="Piedepgina"/>
+    <w:uiPriority w:val="99"/>
+    <w:rsid w:val="00BF6711"/>
   </w:style>
 </w:styles>
 </file>

</xml_diff>